<commit_message>
Small changes in docx project dectription
</commit_message>
<xml_diff>
--- a/Projekt/Bazy Danych.docx
+++ b/Projekt/Bazy Danych.docx
@@ -1,6 +1,6 @@
 
 <file path=word/document.xml><?xml version="1.0" encoding="utf-8"?>
-<w:document xmlns:wpc="http://schemas.microsoft.com/office/word/2010/wordprocessingCanvas" xmlns:mo="http://schemas.microsoft.com/office/mac/office/2008/main" xmlns:mc="http://schemas.openxmlformats.org/markup-compatibility/2006" xmlns:mv="urn:schemas-microsoft-com:mac:vml" xmlns:o="urn:schemas-microsoft-com:office:office" xmlns:r="http://schemas.openxmlformats.org/officeDocument/2006/relationships" xmlns:m="http://schemas.openxmlformats.org/officeDocument/2006/math" xmlns:v="urn:schemas-microsoft-com:vml" xmlns:wp14="http://schemas.microsoft.com/office/word/2010/wordprocessingDrawing" xmlns:wp="http://schemas.openxmlformats.org/drawingml/2006/wordprocessingDrawing" xmlns:w10="urn:schemas-microsoft-com:office:word" xmlns:w="http://schemas.openxmlformats.org/wordprocessingml/2006/main" xmlns:w14="http://schemas.microsoft.com/office/word/2010/wordml" xmlns:w15="http://schemas.microsoft.com/office/word/2012/wordml" xmlns:wpg="http://schemas.microsoft.com/office/word/2010/wordprocessingGroup" xmlns:wpi="http://schemas.microsoft.com/office/word/2010/wordprocessingInk" xmlns:wne="http://schemas.microsoft.com/office/word/2006/wordml" xmlns:wps="http://schemas.microsoft.com/office/word/2010/wordprocessingShape" mc:Ignorable="w14 w15 wp14">
+<w:document xmlns:wpc="http://schemas.microsoft.com/office/word/2010/wordprocessingCanvas" xmlns:cx="http://schemas.microsoft.com/office/drawing/2014/chartex" xmlns:cx1="http://schemas.microsoft.com/office/drawing/2015/9/8/chartex" xmlns:cx2="http://schemas.microsoft.com/office/drawing/2015/10/21/chartex" xmlns:cx3="http://schemas.microsoft.com/office/drawing/2016/5/9/chartex" xmlns:cx4="http://schemas.microsoft.com/office/drawing/2016/5/10/chartex" xmlns:cx5="http://schemas.microsoft.com/office/drawing/2016/5/11/chartex" xmlns:cx6="http://schemas.microsoft.com/office/drawing/2016/5/12/chartex" xmlns:cx7="http://schemas.microsoft.com/office/drawing/2016/5/13/chartex" xmlns:cx8="http://schemas.microsoft.com/office/drawing/2016/5/14/chartex" xmlns:mc="http://schemas.openxmlformats.org/markup-compatibility/2006" xmlns:aink="http://schemas.microsoft.com/office/drawing/2016/ink" xmlns:am3d="http://schemas.microsoft.com/office/drawing/2017/model3d" xmlns:o="urn:schemas-microsoft-com:office:office" xmlns:r="http://schemas.openxmlformats.org/officeDocument/2006/relationships" xmlns:m="http://schemas.openxmlformats.org/officeDocument/2006/math" xmlns:v="urn:schemas-microsoft-com:vml" xmlns:wp14="http://schemas.microsoft.com/office/word/2010/wordprocessingDrawing" xmlns:wp="http://schemas.openxmlformats.org/drawingml/2006/wordprocessingDrawing" xmlns:w10="urn:schemas-microsoft-com:office:word" xmlns:w="http://schemas.openxmlformats.org/wordprocessingml/2006/main" xmlns:w14="http://schemas.microsoft.com/office/word/2010/wordml" xmlns:w15="http://schemas.microsoft.com/office/word/2012/wordml" xmlns:w16cid="http://schemas.microsoft.com/office/word/2016/wordml/cid" xmlns:w16se="http://schemas.microsoft.com/office/word/2015/wordml/symex" xmlns:wpg="http://schemas.microsoft.com/office/word/2010/wordprocessingGroup" xmlns:wpi="http://schemas.microsoft.com/office/word/2010/wordprocessingInk" xmlns:wne="http://schemas.microsoft.com/office/word/2006/wordml" xmlns:wps="http://schemas.microsoft.com/office/word/2010/wordprocessingShape" mc:Ignorable="w14 w15 w16se w16cid wp14">
   <w:body>
     <w:p>
       <w:pPr>
@@ -9,27 +9,8 @@
         </w:tabs>
         <w:jc w:val="center"/>
         <w:rPr>
-          <w:b/>
-          <w:sz w:val="144"/>
-        </w:rPr>
-      </w:pPr>
-      <w:r>
-        <w:rPr>
-          <w:b/>
-          <w:sz w:val="144"/>
-        </w:rPr>
-        <w:t>Bazy Danych</w:t>
-      </w:r>
-    </w:p>
-    <w:p>
-      <w:pPr>
-        <w:tabs>
-          <w:tab w:val="left" w:pos="2548"/>
-        </w:tabs>
-        <w:jc w:val="center"/>
-        <w:rPr>
           <w:i/>
-          <w:sz w:val="96"/>
+          <w:sz w:val="22"/>
           <w:szCs w:val="96"/>
           <w:u w:val="single"/>
         </w:rPr>
@@ -37,26 +18,145 @@
       <w:r>
         <w:rPr>
           <w:i/>
-          <w:sz w:val="96"/>
+          <w:sz w:val="56"/>
           <w:szCs w:val="96"/>
           <w:u w:val="single"/>
         </w:rPr>
-        <w:t>Projekt</w:t>
-      </w:r>
-    </w:p>
-    <w:p>
-      <w:pPr>
-        <w:tabs>
-          <w:tab w:val="left" w:pos="2548"/>
-        </w:tabs>
-        <w:jc w:val="center"/>
+        <w:t>"</w:t>
+      </w:r>
+      <w:proofErr w:type="spellStart"/>
+      <w:r>
         <w:rPr>
           <w:i/>
-          <w:sz w:val="96"/>
+          <w:sz w:val="56"/>
           <w:szCs w:val="96"/>
           <w:u w:val="single"/>
         </w:rPr>
-      </w:pPr>
+        <w:t>SuperShopM</w:t>
+      </w:r>
+      <w:r>
+        <w:rPr>
+          <w:i/>
+          <w:sz w:val="56"/>
+          <w:szCs w:val="96"/>
+          <w:u w:val="single"/>
+        </w:rPr>
+        <w:t>anager</w:t>
+      </w:r>
+      <w:proofErr w:type="spellEnd"/>
+      <w:r>
+        <w:rPr>
+          <w:i/>
+          <w:sz w:val="56"/>
+          <w:szCs w:val="96"/>
+          <w:u w:val="single"/>
+        </w:rPr>
+        <w:t>"</w:t>
+      </w:r>
+    </w:p>
+    <w:p>
+      <w:pPr>
+        <w:tabs>
+          <w:tab w:val="left" w:pos="2548"/>
+        </w:tabs>
+        <w:jc w:val="center"/>
+        <w:rPr>
+          <w:i/>
+          <w:sz w:val="22"/>
+          <w:szCs w:val="96"/>
+        </w:rPr>
+      </w:pPr>
+    </w:p>
+    <w:p>
+      <w:pPr>
+        <w:tabs>
+          <w:tab w:val="left" w:pos="2548"/>
+        </w:tabs>
+        <w:jc w:val="center"/>
+        <w:rPr>
+          <w:i/>
+          <w:sz w:val="22"/>
+          <w:szCs w:val="96"/>
+        </w:rPr>
+      </w:pPr>
+      <w:bookmarkStart w:id="0" w:name="_GoBack"/>
+      <w:bookmarkEnd w:id="0"/>
+      <w:r>
+        <w:rPr>
+          <w:i/>
+          <w:sz w:val="22"/>
+          <w:szCs w:val="96"/>
+        </w:rPr>
+        <w:t xml:space="preserve">Michał </w:t>
+      </w:r>
+      <w:proofErr w:type="spellStart"/>
+      <w:r>
+        <w:rPr>
+          <w:i/>
+          <w:sz w:val="22"/>
+          <w:szCs w:val="96"/>
+        </w:rPr>
+        <w:t>Treter</w:t>
+      </w:r>
+      <w:proofErr w:type="spellEnd"/>
+      <w:r>
+        <w:rPr>
+          <w:i/>
+          <w:sz w:val="22"/>
+          <w:szCs w:val="96"/>
+        </w:rPr>
+        <w:t>, Wojciech Zaniewski</w:t>
+      </w:r>
+    </w:p>
+    <w:p>
+      <w:pPr>
+        <w:tabs>
+          <w:tab w:val="left" w:pos="2548"/>
+        </w:tabs>
+        <w:jc w:val="center"/>
+        <w:rPr>
+          <w:i/>
+          <w:sz w:val="22"/>
+          <w:szCs w:val="96"/>
+        </w:rPr>
+      </w:pPr>
+    </w:p>
+    <w:p>
+      <w:pPr>
+        <w:tabs>
+          <w:tab w:val="left" w:pos="2548"/>
+        </w:tabs>
+        <w:rPr>
+          <w:i/>
+          <w:u w:val="single"/>
+        </w:rPr>
+      </w:pPr>
+      <w:r>
+        <w:rPr>
+          <w:b/>
+          <w:i/>
+          <w:sz w:val="28"/>
+          <w:u w:val="single"/>
+        </w:rPr>
+        <w:t>Cel</w:t>
+      </w:r>
+      <w:r>
+        <w:rPr>
+          <w:i/>
+          <w:u w:val="single"/>
+        </w:rPr>
+        <w:t>:</w:t>
+      </w:r>
+    </w:p>
+    <w:p>
+      <w:pPr>
+        <w:tabs>
+          <w:tab w:val="left" w:pos="2548"/>
+        </w:tabs>
+      </w:pPr>
+      <w:r>
+        <w:t>Aplikacja ma umożliwiać zarzadzanie małym sklepem, właścicielowi zarzadzanie zapisanymi klientami, pracownikami towarem oraz budżetem sklepu, pracownikom obsługę klientów, oraz zarzadzanie towarek dostępnym w klepie, a klientom umożliwiać dokonywanie zakupów, opłacaniem dokonanych transakcji, oraz wgląd do historii zakupów.</w:t>
+      </w:r>
     </w:p>
     <w:p>
       <w:pPr>
@@ -69,762 +169,863 @@
           <w:szCs w:val="40"/>
         </w:rPr>
       </w:pPr>
-      <w:r>
+    </w:p>
+    <w:p>
+      <w:pPr>
+        <w:tabs>
+          <w:tab w:val="left" w:pos="2548"/>
+        </w:tabs>
         <w:rPr>
           <w:b/>
           <w:sz w:val="40"/>
           <w:szCs w:val="40"/>
         </w:rPr>
-        <w:t>Użytkownicy:</w:t>
-      </w:r>
-    </w:p>
-    <w:p>
-      <w:pPr>
-        <w:pStyle w:val="Akapitzlist"/>
-        <w:numPr>
-          <w:ilvl w:val="3"/>
-          <w:numId w:val="3"/>
-        </w:numPr>
-        <w:tabs>
-          <w:tab w:val="left" w:pos="2548"/>
-        </w:tabs>
-      </w:pPr>
-      <w:r>
-        <w:t>Owner</w:t>
-      </w:r>
-      <w:r>
-        <w:t xml:space="preserve"> </w:t>
-      </w:r>
-      <w:r>
-        <w:t>(Admnistrator):</w:t>
-      </w:r>
-    </w:p>
-    <w:p>
-      <w:pPr>
-        <w:pStyle w:val="Akapitzlist"/>
-        <w:numPr>
-          <w:ilvl w:val="4"/>
-          <w:numId w:val="3"/>
-        </w:numPr>
-        <w:tabs>
-          <w:tab w:val="left" w:pos="2548"/>
-        </w:tabs>
-      </w:pPr>
-      <w:r>
-        <w:t>Istnieje tylko jeden, zakładany przy tworzeniu bazy</w:t>
-      </w:r>
-    </w:p>
-    <w:p>
-      <w:pPr>
-        <w:pStyle w:val="Akapitzlist"/>
-        <w:numPr>
-          <w:ilvl w:val="4"/>
-          <w:numId w:val="3"/>
-        </w:numPr>
-        <w:tabs>
-          <w:tab w:val="left" w:pos="2548"/>
-        </w:tabs>
-      </w:pPr>
-      <w:r>
-        <w:t>Może dodawać użytkowników typu Worker jak i ich usuwać</w:t>
-      </w:r>
-    </w:p>
-    <w:p>
-      <w:pPr>
-        <w:pStyle w:val="Akapitzlist"/>
-        <w:numPr>
-          <w:ilvl w:val="4"/>
-          <w:numId w:val="3"/>
-        </w:numPr>
-        <w:tabs>
-          <w:tab w:val="left" w:pos="2548"/>
-        </w:tabs>
-      </w:pPr>
-      <w:r>
-        <w:t>Może on:</w:t>
-      </w:r>
-    </w:p>
-    <w:p>
-      <w:pPr>
-        <w:pStyle w:val="Akapitzlist"/>
-        <w:numPr>
-          <w:ilvl w:val="5"/>
-          <w:numId w:val="3"/>
-        </w:numPr>
-        <w:tabs>
-          <w:tab w:val="left" w:pos="2548"/>
-        </w:tabs>
-      </w:pPr>
-      <w:r>
-        <w:t>Wypłacać pensje dla użytkowników typu Worker</w:t>
-      </w:r>
-      <w:r>
-        <w:t>(wykorzystanie transakcji)</w:t>
-      </w:r>
-      <w:r>
-        <w:t xml:space="preserve"> </w:t>
-      </w:r>
-    </w:p>
-    <w:p>
-      <w:pPr>
-        <w:pStyle w:val="Akapitzlist"/>
-        <w:numPr>
-          <w:ilvl w:val="5"/>
-          <w:numId w:val="3"/>
-        </w:numPr>
-        <w:tabs>
-          <w:tab w:val="left" w:pos="2548"/>
-        </w:tabs>
-      </w:pPr>
-      <w:r>
-        <w:t>Może sprawdzić historie zamówień poszczególnych użytkowników typu Client</w:t>
-      </w:r>
-    </w:p>
-    <w:p>
-      <w:pPr>
-        <w:pStyle w:val="Akapitzlist"/>
-        <w:numPr>
-          <w:ilvl w:val="5"/>
-          <w:numId w:val="3"/>
-        </w:numPr>
-        <w:tabs>
-          <w:tab w:val="left" w:pos="2548"/>
-        </w:tabs>
-      </w:pPr>
-      <w:r>
-        <w:t>Może sprawdzi</w:t>
-      </w:r>
-      <w:r>
-        <w:rPr>
-          <w:rFonts w:ascii="Helvetica" w:eastAsia="Helvetica" w:hAnsi="Helvetica" w:cs="Helvetica"/>
-        </w:rPr>
-        <w:t>ć</w:t>
-      </w:r>
-      <w:r>
-        <w:t xml:space="preserve"> aktualny bilans poprzez odpowiednią procedurę</w:t>
-      </w:r>
-    </w:p>
-    <w:p>
-      <w:pPr>
-        <w:pStyle w:val="Akapitzlist"/>
-        <w:numPr>
-          <w:ilvl w:val="5"/>
-          <w:numId w:val="3"/>
-        </w:numPr>
-        <w:tabs>
-          <w:tab w:val="left" w:pos="2548"/>
-        </w:tabs>
-      </w:pPr>
-      <w:r>
-        <w:t>Przy użyciu odpowiedniej procedury może tworzyć jak i usuwać promocję na produkty</w:t>
-      </w:r>
-    </w:p>
-    <w:p>
-      <w:pPr>
-        <w:pStyle w:val="Akapitzlist"/>
-        <w:numPr>
-          <w:ilvl w:val="5"/>
-          <w:numId w:val="3"/>
-        </w:numPr>
-        <w:tabs>
-          <w:tab w:val="left" w:pos="2548"/>
-        </w:tabs>
-      </w:pPr>
-      <w:r>
-        <w:t>Może on usuwać klientów</w:t>
-      </w:r>
-    </w:p>
-    <w:p>
-      <w:pPr>
-        <w:pStyle w:val="Akapitzlist"/>
-        <w:numPr>
-          <w:ilvl w:val="5"/>
-          <w:numId w:val="3"/>
-        </w:numPr>
-        <w:tabs>
-          <w:tab w:val="left" w:pos="2548"/>
-        </w:tabs>
-      </w:pPr>
-      <w:r>
-        <w:t>Oraz wykonywać wszystkie operacje jakie może i</w:t>
-      </w:r>
-      <w:r>
-        <w:t xml:space="preserve"> użytkownik typu </w:t>
-      </w:r>
-      <w:r>
-        <w:t>Worker</w:t>
-      </w:r>
-    </w:p>
-    <w:p>
-      <w:pPr>
-        <w:pStyle w:val="Akapitzlist"/>
-        <w:numPr>
-          <w:ilvl w:val="3"/>
-          <w:numId w:val="3"/>
-        </w:numPr>
-        <w:tabs>
-          <w:tab w:val="left" w:pos="2548"/>
-        </w:tabs>
-      </w:pPr>
-      <w:r>
-        <w:t>Worker (Pracownik):</w:t>
-      </w:r>
-    </w:p>
-    <w:p>
-      <w:pPr>
-        <w:pStyle w:val="Akapitzlist"/>
-        <w:numPr>
-          <w:ilvl w:val="4"/>
-          <w:numId w:val="3"/>
-        </w:numPr>
-        <w:tabs>
-          <w:tab w:val="left" w:pos="2548"/>
-        </w:tabs>
-      </w:pPr>
-      <w:r>
-        <w:t>Istnieje ich wielu, są tworzeni przez użytkownika typu Owner</w:t>
-      </w:r>
-    </w:p>
-    <w:p>
-      <w:pPr>
-        <w:pStyle w:val="Akapitzlist"/>
-        <w:numPr>
-          <w:ilvl w:val="4"/>
-          <w:numId w:val="3"/>
-        </w:numPr>
-        <w:tabs>
-          <w:tab w:val="left" w:pos="2548"/>
-        </w:tabs>
-      </w:pPr>
-      <w:r>
-        <w:t>Nie może on tworzy</w:t>
-      </w:r>
-      <w:r>
-        <w:rPr>
-          <w:rFonts w:ascii="Helvetica" w:eastAsia="Helvetica" w:hAnsi="Helvetica" w:cs="Helvetica"/>
-        </w:rPr>
-        <w:t>ć</w:t>
-      </w:r>
-      <w:r>
-        <w:t xml:space="preserve"> nowych tabel</w:t>
-      </w:r>
-    </w:p>
-    <w:p>
-      <w:pPr>
-        <w:pStyle w:val="Akapitzlist"/>
-        <w:numPr>
-          <w:ilvl w:val="4"/>
-          <w:numId w:val="3"/>
-        </w:numPr>
-        <w:tabs>
-          <w:tab w:val="left" w:pos="2548"/>
-        </w:tabs>
-      </w:pPr>
-      <w:r>
-        <w:t>Może on:</w:t>
-      </w:r>
-    </w:p>
-    <w:p>
-      <w:pPr>
-        <w:pStyle w:val="Akapitzlist"/>
-        <w:numPr>
-          <w:ilvl w:val="5"/>
-          <w:numId w:val="3"/>
-        </w:numPr>
-        <w:tabs>
-          <w:tab w:val="left" w:pos="2548"/>
-        </w:tabs>
-      </w:pPr>
-      <w:r>
-        <w:t>Korzystać z procedury złożenia zamówienia</w:t>
-      </w:r>
-      <w:r>
-        <w:t xml:space="preserve"> lub jego anulowania poprzez odpowiednia procedurę</w:t>
-      </w:r>
-    </w:p>
-    <w:p>
-      <w:pPr>
-        <w:pStyle w:val="Akapitzlist"/>
-        <w:numPr>
-          <w:ilvl w:val="5"/>
-          <w:numId w:val="3"/>
-        </w:numPr>
-        <w:tabs>
-          <w:tab w:val="left" w:pos="2548"/>
-        </w:tabs>
-      </w:pPr>
-      <w:r>
-        <w:t xml:space="preserve">Może potwierdzić </w:t>
-      </w:r>
-      <w:r>
-        <w:t>wysłanie</w:t>
-      </w:r>
-      <w:r>
-        <w:t xml:space="preserve"> złożonego zamówienia</w:t>
-      </w:r>
-      <w:r>
-        <w:t>(transakcji)</w:t>
-      </w:r>
-      <w:r>
-        <w:t xml:space="preserve"> przez Client</w:t>
-      </w:r>
-      <w:r>
-        <w:rPr>
-          <w:rFonts w:ascii="Helvetica" w:eastAsia="Helvetica" w:hAnsi="Helvetica" w:cs="Helvetica"/>
-        </w:rPr>
-        <w:t>’</w:t>
-      </w:r>
-      <w:r>
-        <w:t>a</w:t>
-      </w:r>
-      <w:r>
-        <w:t>, poprzez wywołanie odpowiedniej procedury</w:t>
-      </w:r>
-    </w:p>
-    <w:p>
-      <w:pPr>
-        <w:pStyle w:val="Akapitzlist"/>
-        <w:numPr>
-          <w:ilvl w:val="5"/>
-          <w:numId w:val="3"/>
-        </w:numPr>
-        <w:tabs>
-          <w:tab w:val="left" w:pos="2548"/>
-        </w:tabs>
-      </w:pPr>
-      <w:r>
-        <w:t>Może odebrać zamówienie do magazynu, poprzez odpowiednia procedurę</w:t>
-      </w:r>
-    </w:p>
-    <w:p>
-      <w:pPr>
-        <w:pStyle w:val="Akapitzlist"/>
-        <w:numPr>
-          <w:ilvl w:val="5"/>
-          <w:numId w:val="3"/>
-        </w:numPr>
-        <w:tabs>
-          <w:tab w:val="left" w:pos="2548"/>
-        </w:tabs>
-      </w:pPr>
-      <w:r>
-        <w:t>Może dodać lub usunąć produkt poprzez odpowiednią procedurę</w:t>
-      </w:r>
-    </w:p>
-    <w:p>
-      <w:pPr>
-        <w:pStyle w:val="Akapitzlist"/>
-        <w:numPr>
-          <w:ilvl w:val="5"/>
-          <w:numId w:val="3"/>
-        </w:numPr>
-        <w:tabs>
-          <w:tab w:val="left" w:pos="2548"/>
-        </w:tabs>
-      </w:pPr>
-      <w:r>
-        <w:t>Ma dostęp do sprawdzenia stanu magazynowego jak i podejrzenia produktów</w:t>
-      </w:r>
-    </w:p>
-    <w:p>
-      <w:pPr>
-        <w:pStyle w:val="Akapitzlist"/>
-        <w:numPr>
-          <w:ilvl w:val="5"/>
-          <w:numId w:val="3"/>
-        </w:numPr>
-        <w:tabs>
-          <w:tab w:val="left" w:pos="2548"/>
-        </w:tabs>
-      </w:pPr>
-      <w:r>
-        <w:t xml:space="preserve"> Może anulować złożone przez klienta zamówienie</w:t>
-      </w:r>
-    </w:p>
-    <w:p>
-      <w:pPr>
-        <w:pStyle w:val="Akapitzlist"/>
-        <w:numPr>
-          <w:ilvl w:val="3"/>
-          <w:numId w:val="3"/>
-        </w:numPr>
-        <w:tabs>
-          <w:tab w:val="left" w:pos="2548"/>
-        </w:tabs>
-      </w:pPr>
-      <w:r>
-        <w:t>Client (Klient):</w:t>
-      </w:r>
-    </w:p>
-    <w:p>
-      <w:pPr>
-        <w:pStyle w:val="Akapitzlist"/>
-        <w:numPr>
-          <w:ilvl w:val="4"/>
-          <w:numId w:val="3"/>
-        </w:numPr>
-        <w:tabs>
-          <w:tab w:val="left" w:pos="2548"/>
-        </w:tabs>
-      </w:pPr>
-      <w:r>
-        <w:t>Istnieje ich wielu, każdy może założyć sobie konto Client</w:t>
-      </w:r>
-      <w:r>
-        <w:rPr>
-          <w:rFonts w:ascii="Helvetica" w:eastAsia="Helvetica" w:hAnsi="Helvetica" w:cs="Helvetica"/>
-        </w:rPr>
-        <w:t>’</w:t>
-      </w:r>
-      <w:r>
-        <w:t xml:space="preserve">a </w:t>
-      </w:r>
-      <w:r>
-        <w:t>jak i je zamknąć kiedy jego bilans do zapłaty wynosi 0</w:t>
-      </w:r>
-    </w:p>
-    <w:p>
-      <w:pPr>
-        <w:pStyle w:val="Akapitzlist"/>
-        <w:numPr>
-          <w:ilvl w:val="4"/>
-          <w:numId w:val="3"/>
-        </w:numPr>
-        <w:tabs>
-          <w:tab w:val="left" w:pos="2548"/>
-        </w:tabs>
-      </w:pPr>
-      <w:r>
-        <w:t>Client może:</w:t>
-      </w:r>
-    </w:p>
-    <w:p>
-      <w:pPr>
-        <w:pStyle w:val="Akapitzlist"/>
-        <w:numPr>
-          <w:ilvl w:val="5"/>
-          <w:numId w:val="3"/>
-        </w:numPr>
-        <w:tabs>
-          <w:tab w:val="left" w:pos="2548"/>
-        </w:tabs>
-      </w:pPr>
-      <w:r>
-        <w:lastRenderedPageBreak/>
-        <w:t>Składać i anulować zamówienie(transakcje) poprzez odpowiednia procedurę</w:t>
-      </w:r>
-    </w:p>
-    <w:p>
-      <w:pPr>
-        <w:pStyle w:val="Akapitzlist"/>
-        <w:numPr>
-          <w:ilvl w:val="5"/>
-          <w:numId w:val="3"/>
-        </w:numPr>
-        <w:tabs>
-          <w:tab w:val="left" w:pos="2548"/>
-        </w:tabs>
-      </w:pPr>
-      <w:r>
-        <w:t>Może przeglądać wszystkie produkty dostępne na magazynie</w:t>
-      </w:r>
-    </w:p>
-    <w:p>
-      <w:pPr>
-        <w:pStyle w:val="Akapitzlist"/>
-        <w:numPr>
-          <w:ilvl w:val="5"/>
-          <w:numId w:val="3"/>
-        </w:numPr>
-        <w:tabs>
-          <w:tab w:val="left" w:pos="2548"/>
-        </w:tabs>
-      </w:pPr>
-      <w:r>
-        <w:t>Może sprawdzać aktualne promocje</w:t>
-      </w:r>
-    </w:p>
-    <w:p>
-      <w:pPr>
-        <w:pStyle w:val="Akapitzlist"/>
-        <w:numPr>
-          <w:ilvl w:val="5"/>
-          <w:numId w:val="3"/>
-        </w:numPr>
-        <w:tabs>
-          <w:tab w:val="left" w:pos="2548"/>
-        </w:tabs>
-      </w:pPr>
-      <w:r>
-        <w:t>Może op</w:t>
-      </w:r>
-      <w:r>
-        <w:rPr>
-          <w:rFonts w:ascii="Helvetica" w:eastAsia="Helvetica" w:hAnsi="Helvetica" w:cs="Helvetica"/>
-        </w:rPr>
-        <w:t>łacić</w:t>
-      </w:r>
-      <w:r>
-        <w:t xml:space="preserve"> zamówienie(transakcję)</w:t>
-      </w:r>
-    </w:p>
-    <w:p>
-      <w:pPr>
-        <w:tabs>
-          <w:tab w:val="left" w:pos="2548"/>
-        </w:tabs>
-      </w:pPr>
-    </w:p>
-    <w:p>
-      <w:pPr>
-        <w:tabs>
-          <w:tab w:val="left" w:pos="2548"/>
-        </w:tabs>
-      </w:pPr>
-    </w:p>
-    <w:p>
-      <w:pPr>
-        <w:tabs>
-          <w:tab w:val="left" w:pos="2548"/>
-        </w:tabs>
+      </w:pPr>
+      <w:r>
         <w:rPr>
           <w:b/>
           <w:sz w:val="40"/>
           <w:szCs w:val="40"/>
         </w:rPr>
-      </w:pPr>
-      <w:r>
+        <w:t>Użytkownicy:</w:t>
+      </w:r>
+    </w:p>
+    <w:p>
+      <w:pPr>
+        <w:pStyle w:val="Akapitzlist"/>
+        <w:numPr>
+          <w:ilvl w:val="3"/>
+          <w:numId w:val="3"/>
+        </w:numPr>
+        <w:tabs>
+          <w:tab w:val="left" w:pos="2548"/>
+        </w:tabs>
+      </w:pPr>
+      <w:proofErr w:type="spellStart"/>
+      <w:r>
+        <w:t>Owner</w:t>
+      </w:r>
+      <w:proofErr w:type="spellEnd"/>
+      <w:r>
+        <w:t xml:space="preserve"> </w:t>
+      </w:r>
+      <w:r>
+        <w:t>(</w:t>
+      </w:r>
+      <w:proofErr w:type="spellStart"/>
+      <w:r>
+        <w:t>Admnistrator</w:t>
+      </w:r>
+      <w:proofErr w:type="spellEnd"/>
+      <w:r>
+        <w:t>):</w:t>
+      </w:r>
+    </w:p>
+    <w:p>
+      <w:pPr>
+        <w:pStyle w:val="Akapitzlist"/>
+        <w:numPr>
+          <w:ilvl w:val="4"/>
+          <w:numId w:val="3"/>
+        </w:numPr>
+        <w:tabs>
+          <w:tab w:val="left" w:pos="2548"/>
+        </w:tabs>
+      </w:pPr>
+      <w:r>
+        <w:t>Istnieje tylko jeden, zakładany przy tworzeniu bazy</w:t>
+      </w:r>
+    </w:p>
+    <w:p>
+      <w:pPr>
+        <w:pStyle w:val="Akapitzlist"/>
+        <w:numPr>
+          <w:ilvl w:val="4"/>
+          <w:numId w:val="3"/>
+        </w:numPr>
+        <w:tabs>
+          <w:tab w:val="left" w:pos="2548"/>
+        </w:tabs>
+      </w:pPr>
+      <w:r>
+        <w:t xml:space="preserve">Może dodawać użytkowników typu </w:t>
+      </w:r>
+      <w:proofErr w:type="spellStart"/>
+      <w:r>
+        <w:t>Worker</w:t>
+      </w:r>
+      <w:proofErr w:type="spellEnd"/>
+      <w:r>
+        <w:t xml:space="preserve"> jak i ich usuwać</w:t>
+      </w:r>
+    </w:p>
+    <w:p>
+      <w:pPr>
+        <w:pStyle w:val="Akapitzlist"/>
+        <w:numPr>
+          <w:ilvl w:val="4"/>
+          <w:numId w:val="3"/>
+        </w:numPr>
+        <w:tabs>
+          <w:tab w:val="left" w:pos="2548"/>
+        </w:tabs>
+      </w:pPr>
+      <w:r>
+        <w:t>Może on:</w:t>
+      </w:r>
+    </w:p>
+    <w:p>
+      <w:pPr>
+        <w:pStyle w:val="Akapitzlist"/>
+        <w:numPr>
+          <w:ilvl w:val="5"/>
+          <w:numId w:val="3"/>
+        </w:numPr>
+        <w:tabs>
+          <w:tab w:val="left" w:pos="2548"/>
+        </w:tabs>
+      </w:pPr>
+      <w:r>
+        <w:t xml:space="preserve">Wypłacać pensje dla użytkowników typu </w:t>
+      </w:r>
+      <w:proofErr w:type="spellStart"/>
+      <w:r>
+        <w:t>Worker</w:t>
+      </w:r>
+      <w:proofErr w:type="spellEnd"/>
+      <w:r>
+        <w:t>(wykorzystanie transakcji)</w:t>
+      </w:r>
+      <w:r>
+        <w:t xml:space="preserve"> </w:t>
+      </w:r>
+    </w:p>
+    <w:p>
+      <w:pPr>
+        <w:pStyle w:val="Akapitzlist"/>
+        <w:numPr>
+          <w:ilvl w:val="5"/>
+          <w:numId w:val="3"/>
+        </w:numPr>
+        <w:tabs>
+          <w:tab w:val="left" w:pos="2548"/>
+        </w:tabs>
+      </w:pPr>
+      <w:r>
+        <w:t>Może sprawdzić historie zamówień poszczególnych użytkowników typu Client</w:t>
+      </w:r>
+    </w:p>
+    <w:p>
+      <w:pPr>
+        <w:pStyle w:val="Akapitzlist"/>
+        <w:numPr>
+          <w:ilvl w:val="5"/>
+          <w:numId w:val="3"/>
+        </w:numPr>
+        <w:tabs>
+          <w:tab w:val="left" w:pos="2548"/>
+        </w:tabs>
+      </w:pPr>
+      <w:r>
+        <w:t>Może sprawdzi</w:t>
+      </w:r>
+      <w:r>
+        <w:rPr>
+          <w:rFonts w:ascii="Helvetica" w:eastAsia="Helvetica" w:hAnsi="Helvetica" w:cs="Helvetica"/>
+        </w:rPr>
+        <w:t>ć</w:t>
+      </w:r>
+      <w:r>
+        <w:t xml:space="preserve"> aktualny bilans poprzez odpowiednią procedurę</w:t>
+      </w:r>
+    </w:p>
+    <w:p>
+      <w:pPr>
+        <w:pStyle w:val="Akapitzlist"/>
+        <w:numPr>
+          <w:ilvl w:val="5"/>
+          <w:numId w:val="3"/>
+        </w:numPr>
+        <w:tabs>
+          <w:tab w:val="left" w:pos="2548"/>
+        </w:tabs>
+      </w:pPr>
+      <w:r>
+        <w:t>Przy użyciu odpowiedniej procedury może tworzyć jak i usuwać promocję na produkty</w:t>
+      </w:r>
+    </w:p>
+    <w:p>
+      <w:pPr>
+        <w:pStyle w:val="Akapitzlist"/>
+        <w:numPr>
+          <w:ilvl w:val="5"/>
+          <w:numId w:val="3"/>
+        </w:numPr>
+        <w:tabs>
+          <w:tab w:val="left" w:pos="2548"/>
+        </w:tabs>
+      </w:pPr>
+      <w:r>
+        <w:t>Może on usuwać klientów</w:t>
+      </w:r>
+    </w:p>
+    <w:p>
+      <w:pPr>
+        <w:pStyle w:val="Akapitzlist"/>
+        <w:numPr>
+          <w:ilvl w:val="5"/>
+          <w:numId w:val="3"/>
+        </w:numPr>
+        <w:tabs>
+          <w:tab w:val="left" w:pos="2548"/>
+        </w:tabs>
+      </w:pPr>
+      <w:r>
+        <w:t>Oraz wykonywać wszystkie operacje jakie może i</w:t>
+      </w:r>
+      <w:r>
+        <w:t xml:space="preserve"> użytkownik typu </w:t>
+      </w:r>
+      <w:proofErr w:type="spellStart"/>
+      <w:r>
+        <w:t>Worker</w:t>
+      </w:r>
+      <w:proofErr w:type="spellEnd"/>
+    </w:p>
+    <w:p>
+      <w:pPr>
+        <w:pStyle w:val="Akapitzlist"/>
+        <w:numPr>
+          <w:ilvl w:val="3"/>
+          <w:numId w:val="3"/>
+        </w:numPr>
+        <w:tabs>
+          <w:tab w:val="left" w:pos="2548"/>
+        </w:tabs>
+      </w:pPr>
+      <w:proofErr w:type="spellStart"/>
+      <w:r>
+        <w:t>Worker</w:t>
+      </w:r>
+      <w:proofErr w:type="spellEnd"/>
+      <w:r>
+        <w:t xml:space="preserve"> (Pracownik):</w:t>
+      </w:r>
+    </w:p>
+    <w:p>
+      <w:pPr>
+        <w:pStyle w:val="Akapitzlist"/>
+        <w:numPr>
+          <w:ilvl w:val="4"/>
+          <w:numId w:val="3"/>
+        </w:numPr>
+        <w:tabs>
+          <w:tab w:val="left" w:pos="2548"/>
+        </w:tabs>
+      </w:pPr>
+      <w:r>
+        <w:t xml:space="preserve">Istnieje ich wielu, są tworzeni przez użytkownika typu </w:t>
+      </w:r>
+      <w:proofErr w:type="spellStart"/>
+      <w:r>
+        <w:t>Owner</w:t>
+      </w:r>
+      <w:proofErr w:type="spellEnd"/>
+    </w:p>
+    <w:p>
+      <w:pPr>
+        <w:pStyle w:val="Akapitzlist"/>
+        <w:numPr>
+          <w:ilvl w:val="4"/>
+          <w:numId w:val="3"/>
+        </w:numPr>
+        <w:tabs>
+          <w:tab w:val="left" w:pos="2548"/>
+        </w:tabs>
+      </w:pPr>
+      <w:r>
+        <w:t>Nie może on tworzy</w:t>
+      </w:r>
+      <w:r>
+        <w:rPr>
+          <w:rFonts w:ascii="Helvetica" w:eastAsia="Helvetica" w:hAnsi="Helvetica" w:cs="Helvetica"/>
+        </w:rPr>
+        <w:t>ć</w:t>
+      </w:r>
+      <w:r>
+        <w:t xml:space="preserve"> nowych tabel</w:t>
+      </w:r>
+    </w:p>
+    <w:p>
+      <w:pPr>
+        <w:pStyle w:val="Akapitzlist"/>
+        <w:numPr>
+          <w:ilvl w:val="4"/>
+          <w:numId w:val="3"/>
+        </w:numPr>
+        <w:tabs>
+          <w:tab w:val="left" w:pos="2548"/>
+        </w:tabs>
+      </w:pPr>
+      <w:r>
+        <w:t>Może on:</w:t>
+      </w:r>
+    </w:p>
+    <w:p>
+      <w:pPr>
+        <w:pStyle w:val="Akapitzlist"/>
+        <w:numPr>
+          <w:ilvl w:val="5"/>
+          <w:numId w:val="3"/>
+        </w:numPr>
+        <w:tabs>
+          <w:tab w:val="left" w:pos="2548"/>
+        </w:tabs>
+      </w:pPr>
+      <w:r>
+        <w:t>Korzystać z procedury złożenia zamówienia</w:t>
+      </w:r>
+      <w:r>
+        <w:t xml:space="preserve"> lub jego anulowania poprzez odpowiednia procedurę</w:t>
+      </w:r>
+    </w:p>
+    <w:p>
+      <w:pPr>
+        <w:pStyle w:val="Akapitzlist"/>
+        <w:numPr>
+          <w:ilvl w:val="5"/>
+          <w:numId w:val="3"/>
+        </w:numPr>
+        <w:tabs>
+          <w:tab w:val="left" w:pos="2548"/>
+        </w:tabs>
+      </w:pPr>
+      <w:r>
+        <w:t xml:space="preserve">Może potwierdzić </w:t>
+      </w:r>
+      <w:r>
+        <w:t>wysłanie</w:t>
+      </w:r>
+      <w:r>
+        <w:t xml:space="preserve"> złożonego zamówienia</w:t>
+      </w:r>
+      <w:r>
+        <w:t>(transakcji)</w:t>
+      </w:r>
+      <w:r>
+        <w:t xml:space="preserve"> przez </w:t>
+      </w:r>
+      <w:proofErr w:type="spellStart"/>
+      <w:r>
+        <w:t>Client</w:t>
+      </w:r>
+      <w:r>
+        <w:rPr>
+          <w:rFonts w:ascii="Helvetica" w:eastAsia="Helvetica" w:hAnsi="Helvetica" w:cs="Helvetica"/>
+        </w:rPr>
+        <w:t>’</w:t>
+      </w:r>
+      <w:r>
+        <w:t>a</w:t>
+      </w:r>
+      <w:proofErr w:type="spellEnd"/>
+      <w:r>
+        <w:t>, poprzez wywołanie odpowiedniej procedury</w:t>
+      </w:r>
+    </w:p>
+    <w:p>
+      <w:pPr>
+        <w:pStyle w:val="Akapitzlist"/>
+        <w:numPr>
+          <w:ilvl w:val="5"/>
+          <w:numId w:val="3"/>
+        </w:numPr>
+        <w:tabs>
+          <w:tab w:val="left" w:pos="2548"/>
+        </w:tabs>
+      </w:pPr>
+      <w:r>
+        <w:t>Może odebrać zamówienie do magazynu, poprzez odpowiednia procedurę</w:t>
+      </w:r>
+    </w:p>
+    <w:p>
+      <w:pPr>
+        <w:pStyle w:val="Akapitzlist"/>
+        <w:numPr>
+          <w:ilvl w:val="5"/>
+          <w:numId w:val="3"/>
+        </w:numPr>
+        <w:tabs>
+          <w:tab w:val="left" w:pos="2548"/>
+        </w:tabs>
+      </w:pPr>
+      <w:r>
+        <w:t>Może dodać lub usunąć produkt poprzez odpowiednią procedurę</w:t>
+      </w:r>
+    </w:p>
+    <w:p>
+      <w:pPr>
+        <w:pStyle w:val="Akapitzlist"/>
+        <w:numPr>
+          <w:ilvl w:val="5"/>
+          <w:numId w:val="3"/>
+        </w:numPr>
+        <w:tabs>
+          <w:tab w:val="left" w:pos="2548"/>
+        </w:tabs>
+      </w:pPr>
+      <w:r>
+        <w:t>Ma dostęp do sprawdzenia stanu magazynowego jak i podejrzenia produktów</w:t>
+      </w:r>
+    </w:p>
+    <w:p>
+      <w:pPr>
+        <w:pStyle w:val="Akapitzlist"/>
+        <w:numPr>
+          <w:ilvl w:val="5"/>
+          <w:numId w:val="3"/>
+        </w:numPr>
+        <w:tabs>
+          <w:tab w:val="left" w:pos="2548"/>
+        </w:tabs>
+      </w:pPr>
+      <w:r>
+        <w:t xml:space="preserve"> Może anulować złożone przez klienta zamówienie</w:t>
+      </w:r>
+    </w:p>
+    <w:p>
+      <w:pPr>
+        <w:pStyle w:val="Akapitzlist"/>
+        <w:numPr>
+          <w:ilvl w:val="3"/>
+          <w:numId w:val="3"/>
+        </w:numPr>
+        <w:tabs>
+          <w:tab w:val="left" w:pos="2548"/>
+        </w:tabs>
+      </w:pPr>
+      <w:r>
+        <w:t>Client (Klient):</w:t>
+      </w:r>
+    </w:p>
+    <w:p>
+      <w:pPr>
+        <w:pStyle w:val="Akapitzlist"/>
+        <w:numPr>
+          <w:ilvl w:val="4"/>
+          <w:numId w:val="3"/>
+        </w:numPr>
+        <w:tabs>
+          <w:tab w:val="left" w:pos="2548"/>
+        </w:tabs>
+      </w:pPr>
+      <w:r>
+        <w:t xml:space="preserve">Istnieje ich wielu, każdy może założyć sobie konto </w:t>
+      </w:r>
+      <w:proofErr w:type="spellStart"/>
+      <w:r>
+        <w:t>Client</w:t>
+      </w:r>
+      <w:r>
+        <w:rPr>
+          <w:rFonts w:ascii="Helvetica" w:eastAsia="Helvetica" w:hAnsi="Helvetica" w:cs="Helvetica"/>
+        </w:rPr>
+        <w:t>’</w:t>
+      </w:r>
+      <w:r>
+        <w:t>a</w:t>
+      </w:r>
+      <w:proofErr w:type="spellEnd"/>
+      <w:r>
+        <w:t xml:space="preserve"> </w:t>
+      </w:r>
+      <w:r>
+        <w:t>jak i je zamknąć kiedy jego bilans do zapłaty wynosi 0</w:t>
+      </w:r>
+    </w:p>
+    <w:p>
+      <w:pPr>
+        <w:pStyle w:val="Akapitzlist"/>
+        <w:numPr>
+          <w:ilvl w:val="4"/>
+          <w:numId w:val="3"/>
+        </w:numPr>
+        <w:tabs>
+          <w:tab w:val="left" w:pos="2548"/>
+        </w:tabs>
+      </w:pPr>
+      <w:r>
+        <w:t>Client może:</w:t>
+      </w:r>
+    </w:p>
+    <w:p>
+      <w:pPr>
+        <w:pStyle w:val="Akapitzlist"/>
+        <w:numPr>
+          <w:ilvl w:val="5"/>
+          <w:numId w:val="3"/>
+        </w:numPr>
+        <w:tabs>
+          <w:tab w:val="left" w:pos="2548"/>
+        </w:tabs>
+      </w:pPr>
+      <w:r>
+        <w:t>Składać i anulować zamówienie(transakcje) poprzez odpowiednia procedurę</w:t>
+      </w:r>
+    </w:p>
+    <w:p>
+      <w:pPr>
+        <w:pStyle w:val="Akapitzlist"/>
+        <w:numPr>
+          <w:ilvl w:val="5"/>
+          <w:numId w:val="3"/>
+        </w:numPr>
+        <w:tabs>
+          <w:tab w:val="left" w:pos="2548"/>
+        </w:tabs>
+      </w:pPr>
+      <w:r>
+        <w:lastRenderedPageBreak/>
+        <w:t>Może przeglądać wszystkie produkty dostępne na magazynie</w:t>
+      </w:r>
+    </w:p>
+    <w:p>
+      <w:pPr>
+        <w:pStyle w:val="Akapitzlist"/>
+        <w:numPr>
+          <w:ilvl w:val="5"/>
+          <w:numId w:val="3"/>
+        </w:numPr>
+        <w:tabs>
+          <w:tab w:val="left" w:pos="2548"/>
+        </w:tabs>
+      </w:pPr>
+      <w:r>
+        <w:t>Może sprawdzać aktualne promocje</w:t>
+      </w:r>
+    </w:p>
+    <w:p>
+      <w:pPr>
+        <w:pStyle w:val="Akapitzlist"/>
+        <w:numPr>
+          <w:ilvl w:val="5"/>
+          <w:numId w:val="3"/>
+        </w:numPr>
+        <w:tabs>
+          <w:tab w:val="left" w:pos="2548"/>
+        </w:tabs>
+      </w:pPr>
+      <w:r>
+        <w:t>Może op</w:t>
+      </w:r>
+      <w:r>
+        <w:rPr>
+          <w:rFonts w:ascii="Helvetica" w:eastAsia="Helvetica" w:hAnsi="Helvetica" w:cs="Helvetica"/>
+        </w:rPr>
+        <w:t>łacić</w:t>
+      </w:r>
+      <w:r>
+        <w:t xml:space="preserve"> zamówienie(transakcję)</w:t>
+      </w:r>
+    </w:p>
+    <w:p>
+      <w:pPr>
+        <w:tabs>
+          <w:tab w:val="left" w:pos="2548"/>
+        </w:tabs>
+      </w:pPr>
+    </w:p>
+    <w:p>
+      <w:pPr>
+        <w:tabs>
+          <w:tab w:val="left" w:pos="2548"/>
+        </w:tabs>
+      </w:pPr>
+    </w:p>
+    <w:p>
+      <w:pPr>
+        <w:tabs>
+          <w:tab w:val="left" w:pos="2548"/>
+        </w:tabs>
         <w:rPr>
           <w:b/>
           <w:sz w:val="40"/>
           <w:szCs w:val="40"/>
         </w:rPr>
-        <w:t>Procedury</w:t>
-      </w:r>
+      </w:pPr>
       <w:r>
         <w:rPr>
           <w:b/>
           <w:sz w:val="40"/>
           <w:szCs w:val="40"/>
         </w:rPr>
-        <w:t>:</w:t>
-      </w:r>
-    </w:p>
-    <w:p>
-      <w:pPr>
-        <w:pStyle w:val="Akapitzlist"/>
-        <w:numPr>
-          <w:ilvl w:val="0"/>
-          <w:numId w:val="4"/>
-        </w:numPr>
-        <w:tabs>
-          <w:tab w:val="left" w:pos="2548"/>
-        </w:tabs>
-      </w:pPr>
-      <w:r>
-        <w:t xml:space="preserve">CreateTransaction() </w:t>
-      </w:r>
-      <w:r>
-        <w:rPr>
-          <w:rFonts w:ascii="Helvetica" w:eastAsia="Helvetica" w:hAnsi="Helvetica" w:cs="Helvetica"/>
-        </w:rPr>
-        <w:t>–</w:t>
-      </w:r>
-      <w:r>
-        <w:t xml:space="preserve"> Wywoływana przez klienta, tworzy odpowiednie zamówienie kiedy jest wystarczająco produktów na magazynie, używa systemu transakcji</w:t>
-      </w:r>
-    </w:p>
-    <w:p>
-      <w:pPr>
-        <w:pStyle w:val="Akapitzlist"/>
-        <w:numPr>
-          <w:ilvl w:val="0"/>
-          <w:numId w:val="4"/>
-        </w:numPr>
-        <w:tabs>
-          <w:tab w:val="left" w:pos="2548"/>
-        </w:tabs>
-      </w:pPr>
-      <w:r>
-        <w:t xml:space="preserve">DeleteTransaction() </w:t>
-      </w:r>
-      <w:r>
-        <w:rPr>
-          <w:rFonts w:ascii="Helvetica" w:eastAsia="Helvetica" w:hAnsi="Helvetica" w:cs="Helvetica"/>
-        </w:rPr>
-        <w:t>–</w:t>
-      </w:r>
-      <w:r>
-        <w:t xml:space="preserve"> Anuluje transakcje klienta jeśli to możliwe</w:t>
-      </w:r>
-    </w:p>
-    <w:p>
-      <w:pPr>
-        <w:pStyle w:val="Akapitzlist"/>
-        <w:numPr>
-          <w:ilvl w:val="0"/>
-          <w:numId w:val="4"/>
-        </w:numPr>
-        <w:tabs>
-          <w:tab w:val="left" w:pos="2548"/>
-        </w:tabs>
-      </w:pPr>
-      <w:r>
-        <w:t>C</w:t>
-      </w:r>
-      <w:r>
-        <w:t xml:space="preserve">reateDeliver() </w:t>
-      </w:r>
-      <w:r>
-        <w:rPr>
-          <w:rFonts w:ascii="Helvetica" w:eastAsia="Helvetica" w:hAnsi="Helvetica" w:cs="Helvetica"/>
-        </w:rPr>
-        <w:t>–</w:t>
-      </w:r>
-      <w:r>
-        <w:t xml:space="preserve"> tworzy odpowiednie zamówienie.</w:t>
-      </w:r>
-    </w:p>
-    <w:p>
-      <w:pPr>
-        <w:pStyle w:val="Akapitzlist"/>
-        <w:numPr>
-          <w:ilvl w:val="0"/>
-          <w:numId w:val="4"/>
-        </w:numPr>
-        <w:tabs>
-          <w:tab w:val="left" w:pos="2548"/>
-        </w:tabs>
-      </w:pPr>
-      <w:r>
-        <w:t xml:space="preserve">ReceiveDelivery() </w:t>
-      </w:r>
-      <w:r>
-        <w:rPr>
-          <w:rFonts w:ascii="Helvetica" w:eastAsia="Helvetica" w:hAnsi="Helvetica" w:cs="Helvetica"/>
-        </w:rPr>
-        <w:t>–</w:t>
-      </w:r>
-      <w:r>
-        <w:t xml:space="preserve"> odbiera odpowiednie zamówienie i aktualizuje stan wybranego magazynu jeśli jest to możliwe. Także wykorzystuje transakcje.</w:t>
-      </w:r>
-    </w:p>
-    <w:p>
-      <w:pPr>
-        <w:pStyle w:val="Akapitzlist"/>
-        <w:numPr>
-          <w:ilvl w:val="0"/>
-          <w:numId w:val="4"/>
-        </w:numPr>
-        <w:tabs>
-          <w:tab w:val="left" w:pos="2548"/>
-        </w:tabs>
-      </w:pPr>
-      <w:r>
-        <w:t xml:space="preserve">CancelDelivery() </w:t>
-      </w:r>
-      <w:r>
-        <w:rPr>
-          <w:rFonts w:ascii="Helvetica" w:eastAsia="Helvetica" w:hAnsi="Helvetica" w:cs="Helvetica"/>
-        </w:rPr>
-        <w:t>–</w:t>
-      </w:r>
-      <w:r>
-        <w:t xml:space="preserve"> Anuluje wcześniej złożone zamówienie</w:t>
-      </w:r>
-    </w:p>
-    <w:p>
-      <w:pPr>
-        <w:pStyle w:val="Akapitzlist"/>
-        <w:numPr>
-          <w:ilvl w:val="0"/>
-          <w:numId w:val="4"/>
-        </w:numPr>
-        <w:tabs>
-          <w:tab w:val="left" w:pos="2548"/>
-        </w:tabs>
-      </w:pPr>
-      <w:r>
-        <w:t xml:space="preserve">PayTransaction() </w:t>
-      </w:r>
-      <w:r>
-        <w:rPr>
-          <w:rFonts w:ascii="Helvetica" w:eastAsia="Helvetica" w:hAnsi="Helvetica" w:cs="Helvetica"/>
-        </w:rPr>
-        <w:t>–</w:t>
-      </w:r>
-      <w:r>
-        <w:t xml:space="preserve"> procedura w której klient mo</w:t>
-      </w:r>
-      <w:r>
-        <w:rPr>
-          <w:rFonts w:ascii="Helvetica" w:eastAsia="Helvetica" w:hAnsi="Helvetica" w:cs="Helvetica"/>
-        </w:rPr>
-        <w:t>że</w:t>
-      </w:r>
-      <w:r>
-        <w:t xml:space="preserve"> opłacić transakcję, dodaje nowy wpis do tabeli Balance i zmienia status Transaction</w:t>
-      </w:r>
-    </w:p>
-    <w:p>
-      <w:pPr>
-        <w:pStyle w:val="Akapitzlist"/>
-        <w:numPr>
-          <w:ilvl w:val="0"/>
-          <w:numId w:val="4"/>
-        </w:numPr>
-        <w:tabs>
-          <w:tab w:val="left" w:pos="2548"/>
-        </w:tabs>
-      </w:pPr>
-      <w:r>
-        <w:t xml:space="preserve">PaySalary() </w:t>
-      </w:r>
-      <w:r>
-        <w:rPr>
-          <w:rFonts w:ascii="Helvetica" w:eastAsia="Helvetica" w:hAnsi="Helvetica" w:cs="Helvetica"/>
-        </w:rPr>
-        <w:t>–</w:t>
-      </w:r>
-      <w:r>
-        <w:t xml:space="preserve"> Wypłaca wynagrodzenie jeśli to możliwe, używa systemu transakcji.</w:t>
-      </w:r>
-    </w:p>
-    <w:p>
-      <w:pPr>
-        <w:pStyle w:val="Akapitzlist"/>
-        <w:numPr>
-          <w:ilvl w:val="0"/>
-          <w:numId w:val="4"/>
-        </w:numPr>
-        <w:tabs>
-          <w:tab w:val="left" w:pos="2548"/>
-        </w:tabs>
-      </w:pPr>
-      <w:r>
-        <w:t xml:space="preserve">PayFee() </w:t>
-      </w:r>
-      <w:r>
-        <w:rPr>
-          <w:rFonts w:ascii="Helvetica" w:eastAsia="Helvetica" w:hAnsi="Helvetica" w:cs="Helvetica"/>
-        </w:rPr>
-        <w:t>–</w:t>
-      </w:r>
-      <w:r>
-        <w:t xml:space="preserve"> Pozwala opłacić wszystkie koszty jeśli to możliwe, używa systemu transakcji.</w:t>
-      </w:r>
-    </w:p>
-    <w:p>
-      <w:pPr>
-        <w:tabs>
-          <w:tab w:val="left" w:pos="2548"/>
-        </w:tabs>
+        <w:t>Procedury</w:t>
+      </w:r>
+      <w:r>
         <w:rPr>
           <w:b/>
           <w:sz w:val="40"/>
           <w:szCs w:val="40"/>
         </w:rPr>
-      </w:pPr>
+        <w:t>:</w:t>
+      </w:r>
+    </w:p>
+    <w:p>
+      <w:pPr>
+        <w:pStyle w:val="Akapitzlist"/>
+        <w:numPr>
+          <w:ilvl w:val="0"/>
+          <w:numId w:val="4"/>
+        </w:numPr>
+        <w:tabs>
+          <w:tab w:val="left" w:pos="2548"/>
+        </w:tabs>
+      </w:pPr>
+      <w:proofErr w:type="spellStart"/>
+      <w:r>
+        <w:t>CreateTransaction</w:t>
+      </w:r>
+      <w:proofErr w:type="spellEnd"/>
+      <w:r>
+        <w:t xml:space="preserve">() </w:t>
+      </w:r>
+      <w:r>
+        <w:rPr>
+          <w:rFonts w:ascii="Helvetica" w:eastAsia="Helvetica" w:hAnsi="Helvetica" w:cs="Helvetica"/>
+        </w:rPr>
+        <w:t>–</w:t>
+      </w:r>
+      <w:r>
+        <w:t xml:space="preserve"> Wywoływana przez klienta, tworzy odpowiednie zamówienie kiedy jest wystarczająco produktów na magazynie, używa systemu transakcji</w:t>
+      </w:r>
+    </w:p>
+    <w:p>
+      <w:pPr>
+        <w:pStyle w:val="Akapitzlist"/>
+        <w:numPr>
+          <w:ilvl w:val="0"/>
+          <w:numId w:val="4"/>
+        </w:numPr>
+        <w:tabs>
+          <w:tab w:val="left" w:pos="2548"/>
+        </w:tabs>
+      </w:pPr>
+      <w:proofErr w:type="spellStart"/>
+      <w:r>
+        <w:t>DeleteTransaction</w:t>
+      </w:r>
+      <w:proofErr w:type="spellEnd"/>
+      <w:r>
+        <w:t xml:space="preserve">() </w:t>
+      </w:r>
+      <w:r>
+        <w:rPr>
+          <w:rFonts w:ascii="Helvetica" w:eastAsia="Helvetica" w:hAnsi="Helvetica" w:cs="Helvetica"/>
+        </w:rPr>
+        <w:t>–</w:t>
+      </w:r>
+      <w:r>
+        <w:t xml:space="preserve"> Anuluje transakcje klienta jeśli to możliwe</w:t>
+      </w:r>
+    </w:p>
+    <w:p>
+      <w:pPr>
+        <w:pStyle w:val="Akapitzlist"/>
+        <w:numPr>
+          <w:ilvl w:val="0"/>
+          <w:numId w:val="4"/>
+        </w:numPr>
+        <w:tabs>
+          <w:tab w:val="left" w:pos="2548"/>
+        </w:tabs>
+      </w:pPr>
+      <w:proofErr w:type="spellStart"/>
+      <w:r>
+        <w:t>C</w:t>
+      </w:r>
+      <w:r>
+        <w:t>reateDeliver</w:t>
+      </w:r>
+      <w:proofErr w:type="spellEnd"/>
+      <w:r>
+        <w:t xml:space="preserve">() </w:t>
+      </w:r>
+      <w:r>
+        <w:rPr>
+          <w:rFonts w:ascii="Helvetica" w:eastAsia="Helvetica" w:hAnsi="Helvetica" w:cs="Helvetica"/>
+        </w:rPr>
+        <w:t>–</w:t>
+      </w:r>
+      <w:r>
+        <w:t xml:space="preserve"> tworzy odpowiednie zamówienie.</w:t>
+      </w:r>
+    </w:p>
+    <w:p>
+      <w:pPr>
+        <w:pStyle w:val="Akapitzlist"/>
+        <w:numPr>
+          <w:ilvl w:val="0"/>
+          <w:numId w:val="4"/>
+        </w:numPr>
+        <w:tabs>
+          <w:tab w:val="left" w:pos="2548"/>
+        </w:tabs>
+      </w:pPr>
+      <w:proofErr w:type="spellStart"/>
+      <w:r>
+        <w:t>ReceiveDelivery</w:t>
+      </w:r>
+      <w:proofErr w:type="spellEnd"/>
+      <w:r>
+        <w:t xml:space="preserve">() </w:t>
+      </w:r>
+      <w:r>
+        <w:rPr>
+          <w:rFonts w:ascii="Helvetica" w:eastAsia="Helvetica" w:hAnsi="Helvetica" w:cs="Helvetica"/>
+        </w:rPr>
+        <w:t>–</w:t>
+      </w:r>
+      <w:r>
+        <w:t xml:space="preserve"> odbiera odpowiednie zamówienie i aktualizuje stan wybranego magazynu jeśli jest to możliwe. Także wykorzystuje transakcje.</w:t>
+      </w:r>
+    </w:p>
+    <w:p>
+      <w:pPr>
+        <w:pStyle w:val="Akapitzlist"/>
+        <w:numPr>
+          <w:ilvl w:val="0"/>
+          <w:numId w:val="4"/>
+        </w:numPr>
+        <w:tabs>
+          <w:tab w:val="left" w:pos="2548"/>
+        </w:tabs>
+      </w:pPr>
+      <w:proofErr w:type="spellStart"/>
+      <w:r>
+        <w:t>CancelDelivery</w:t>
+      </w:r>
+      <w:proofErr w:type="spellEnd"/>
+      <w:r>
+        <w:t xml:space="preserve">() </w:t>
+      </w:r>
+      <w:r>
+        <w:rPr>
+          <w:rFonts w:ascii="Helvetica" w:eastAsia="Helvetica" w:hAnsi="Helvetica" w:cs="Helvetica"/>
+        </w:rPr>
+        <w:t>–</w:t>
+      </w:r>
+      <w:r>
+        <w:t xml:space="preserve"> Anuluje wcześniej złożone zamówienie</w:t>
+      </w:r>
+    </w:p>
+    <w:p>
+      <w:pPr>
+        <w:pStyle w:val="Akapitzlist"/>
+        <w:numPr>
+          <w:ilvl w:val="0"/>
+          <w:numId w:val="4"/>
+        </w:numPr>
+        <w:tabs>
+          <w:tab w:val="left" w:pos="2548"/>
+        </w:tabs>
+      </w:pPr>
+      <w:proofErr w:type="spellStart"/>
+      <w:r>
+        <w:t>PayTransaction</w:t>
+      </w:r>
+      <w:proofErr w:type="spellEnd"/>
+      <w:r>
+        <w:t xml:space="preserve">() </w:t>
+      </w:r>
+      <w:r>
+        <w:rPr>
+          <w:rFonts w:ascii="Helvetica" w:eastAsia="Helvetica" w:hAnsi="Helvetica" w:cs="Helvetica"/>
+        </w:rPr>
+        <w:t>–</w:t>
+      </w:r>
+      <w:r>
+        <w:t xml:space="preserve"> procedura w której klient mo</w:t>
+      </w:r>
+      <w:r>
+        <w:rPr>
+          <w:rFonts w:ascii="Helvetica" w:eastAsia="Helvetica" w:hAnsi="Helvetica" w:cs="Helvetica"/>
+        </w:rPr>
+        <w:t>że</w:t>
+      </w:r>
+      <w:r>
+        <w:t xml:space="preserve"> opłacić transakcję, dodaje nowy wpis do tabeli </w:t>
+      </w:r>
+      <w:proofErr w:type="spellStart"/>
+      <w:r>
+        <w:t>Balance</w:t>
+      </w:r>
+      <w:proofErr w:type="spellEnd"/>
+      <w:r>
+        <w:t xml:space="preserve"> i zmienia status </w:t>
+      </w:r>
+      <w:proofErr w:type="spellStart"/>
+      <w:r>
+        <w:t>Transaction</w:t>
+      </w:r>
+      <w:proofErr w:type="spellEnd"/>
+    </w:p>
+    <w:p>
+      <w:pPr>
+        <w:pStyle w:val="Akapitzlist"/>
+        <w:numPr>
+          <w:ilvl w:val="0"/>
+          <w:numId w:val="4"/>
+        </w:numPr>
+        <w:tabs>
+          <w:tab w:val="left" w:pos="2548"/>
+        </w:tabs>
+      </w:pPr>
+      <w:proofErr w:type="spellStart"/>
+      <w:r>
+        <w:t>PaySalary</w:t>
+      </w:r>
+      <w:proofErr w:type="spellEnd"/>
+      <w:r>
+        <w:t xml:space="preserve">() </w:t>
+      </w:r>
+      <w:r>
+        <w:rPr>
+          <w:rFonts w:ascii="Helvetica" w:eastAsia="Helvetica" w:hAnsi="Helvetica" w:cs="Helvetica"/>
+        </w:rPr>
+        <w:t>–</w:t>
+      </w:r>
+      <w:r>
+        <w:t xml:space="preserve"> Wypłaca wynagrodzenie jeśli to możliwe, używa systemu transakcji.</w:t>
+      </w:r>
+    </w:p>
+    <w:p>
+      <w:pPr>
+        <w:pStyle w:val="Akapitzlist"/>
+        <w:numPr>
+          <w:ilvl w:val="0"/>
+          <w:numId w:val="4"/>
+        </w:numPr>
+        <w:tabs>
+          <w:tab w:val="left" w:pos="2548"/>
+        </w:tabs>
+      </w:pPr>
+      <w:proofErr w:type="spellStart"/>
+      <w:r>
+        <w:t>PayFee</w:t>
+      </w:r>
+      <w:proofErr w:type="spellEnd"/>
+      <w:r>
+        <w:t xml:space="preserve">() </w:t>
+      </w:r>
+      <w:r>
+        <w:rPr>
+          <w:rFonts w:ascii="Helvetica" w:eastAsia="Helvetica" w:hAnsi="Helvetica" w:cs="Helvetica"/>
+        </w:rPr>
+        <w:t>–</w:t>
+      </w:r>
+      <w:r>
+        <w:t xml:space="preserve"> Pozwala opłacić wszystkie koszty jeśli to możliwe, używa systemu transakcji.</w:t>
+      </w:r>
     </w:p>
     <w:p>
       <w:pPr>
@@ -865,8 +1066,13 @@
           <w:tab w:val="left" w:pos="2548"/>
         </w:tabs>
       </w:pPr>
-      <w:r>
-        <w:t xml:space="preserve">GetTotal() </w:t>
+      <w:proofErr w:type="spellStart"/>
+      <w:r>
+        <w:t>GetTotal</w:t>
+      </w:r>
+      <w:proofErr w:type="spellEnd"/>
+      <w:r>
+        <w:t xml:space="preserve">() </w:t>
       </w:r>
       <w:r>
         <w:rPr>
@@ -889,8 +1095,13 @@
           <w:tab w:val="left" w:pos="2548"/>
         </w:tabs>
       </w:pPr>
-      <w:r>
-        <w:t xml:space="preserve">CalculateBallance() </w:t>
+      <w:proofErr w:type="spellStart"/>
+      <w:r>
+        <w:t>CalculateBallance</w:t>
+      </w:r>
+      <w:proofErr w:type="spellEnd"/>
+      <w:r>
+        <w:t xml:space="preserve">() </w:t>
       </w:r>
       <w:r>
         <w:rPr>
@@ -913,8 +1124,13 @@
           <w:tab w:val="left" w:pos="2548"/>
         </w:tabs>
       </w:pPr>
-      <w:r>
-        <w:t xml:space="preserve">StorageUsed() </w:t>
+      <w:proofErr w:type="spellStart"/>
+      <w:r>
+        <w:t>StorageUsed</w:t>
+      </w:r>
+      <w:proofErr w:type="spellEnd"/>
+      <w:r>
+        <w:t xml:space="preserve">() </w:t>
       </w:r>
       <w:r>
         <w:rPr>
@@ -923,7 +1139,15 @@
         <w:t>–</w:t>
       </w:r>
       <w:r>
-        <w:t xml:space="preserve"> zwraca ogólne zapałnienie magazynów.</w:t>
+        <w:t xml:space="preserve"> zwraca ogólne </w:t>
+      </w:r>
+      <w:proofErr w:type="spellStart"/>
+      <w:r>
+        <w:t>zapałnienie</w:t>
+      </w:r>
+      <w:proofErr w:type="spellEnd"/>
+      <w:r>
+        <w:t xml:space="preserve"> magazynów.</w:t>
       </w:r>
     </w:p>
     <w:p>
@@ -949,6 +1173,7 @@
           <w:szCs w:val="40"/>
         </w:rPr>
       </w:pPr>
+      <w:proofErr w:type="spellStart"/>
       <w:r>
         <w:rPr>
           <w:b/>
@@ -957,6 +1182,7 @@
         </w:rPr>
         <w:t>Triggery</w:t>
       </w:r>
+      <w:proofErr w:type="spellEnd"/>
       <w:r>
         <w:rPr>
           <w:b/>
@@ -977,8 +1203,13 @@
           <w:tab w:val="left" w:pos="2548"/>
         </w:tabs>
       </w:pPr>
-      <w:r>
-        <w:t>Trigger ogólny na bazę danych, który każdą operacje zapisuję w tabeli Log</w:t>
+      <w:proofErr w:type="spellStart"/>
+      <w:r>
+        <w:t>Trigger</w:t>
+      </w:r>
+      <w:proofErr w:type="spellEnd"/>
+      <w:r>
+        <w:t xml:space="preserve"> ogólny na bazę danych, który każdą operacje zapisuję w tabeli Log</w:t>
       </w:r>
     </w:p>
     <w:p>
@@ -992,8 +1223,13 @@
           <w:tab w:val="left" w:pos="2548"/>
         </w:tabs>
       </w:pPr>
-      <w:r>
-        <w:t>Trigger przy aktualizowaniu, usuwaniu i dodawaniu rekordów w tabeli Products, zmienia posiadana liczbę produktów i zapełnienia magazynów.</w:t>
+      <w:proofErr w:type="spellStart"/>
+      <w:r>
+        <w:t>Trigger</w:t>
+      </w:r>
+      <w:proofErr w:type="spellEnd"/>
+      <w:r>
+        <w:t xml:space="preserve"> przy aktualizowaniu, usuwaniu i dodawaniu rekordów w tabeli Products, zmienia posiadana liczbę produktów i zapełnienia magazynów.</w:t>
       </w:r>
     </w:p>
     <w:p>
@@ -1007,8 +1243,41 @@
           <w:tab w:val="left" w:pos="2548"/>
         </w:tabs>
       </w:pPr>
-      <w:r>
-        <w:t>Trigger na tabelę Transactions, dodający wpisy do tabeli History oraz Balance, dodatkowo modyfikujący saldo Client</w:t>
+      <w:proofErr w:type="spellStart"/>
+      <w:r>
+        <w:t>Trigger</w:t>
+      </w:r>
+      <w:proofErr w:type="spellEnd"/>
+      <w:r>
+        <w:t xml:space="preserve"> na tabelę </w:t>
+      </w:r>
+      <w:proofErr w:type="spellStart"/>
+      <w:r>
+        <w:t>Transactions</w:t>
+      </w:r>
+      <w:proofErr w:type="spellEnd"/>
+      <w:r>
+        <w:t xml:space="preserve">, dodający wpisy do tabeli </w:t>
+      </w:r>
+      <w:proofErr w:type="spellStart"/>
+      <w:r>
+        <w:t>History</w:t>
+      </w:r>
+      <w:proofErr w:type="spellEnd"/>
+      <w:r>
+        <w:t xml:space="preserve"> oraz </w:t>
+      </w:r>
+      <w:proofErr w:type="spellStart"/>
+      <w:r>
+        <w:t>Balance</w:t>
+      </w:r>
+      <w:proofErr w:type="spellEnd"/>
+      <w:r>
+        <w:t xml:space="preserve">, dodatkowo modyfikujący saldo </w:t>
+      </w:r>
+      <w:proofErr w:type="spellStart"/>
+      <w:r>
+        <w:t>Client</w:t>
       </w:r>
       <w:r>
         <w:rPr>
@@ -1019,6 +1288,7 @@
       <w:r>
         <w:t>a</w:t>
       </w:r>
+      <w:proofErr w:type="spellEnd"/>
     </w:p>
     <w:p>
       <w:pPr>
@@ -1032,7 +1302,23 @@
         </w:tabs>
       </w:pPr>
       <w:r>
-        <w:t xml:space="preserve"> Trigger na tabelę Delivery dodający rekordy to tabeli Balance oraz modyfikujący rekordy w tabeli Products</w:t>
+        <w:t xml:space="preserve"> </w:t>
+      </w:r>
+      <w:proofErr w:type="spellStart"/>
+      <w:r>
+        <w:t>Trigger</w:t>
+      </w:r>
+      <w:proofErr w:type="spellEnd"/>
+      <w:r>
+        <w:t xml:space="preserve"> na tabelę Delivery dodający rekordy to tabeli </w:t>
+      </w:r>
+      <w:proofErr w:type="spellStart"/>
+      <w:r>
+        <w:t>Balance</w:t>
+      </w:r>
+      <w:proofErr w:type="spellEnd"/>
+      <w:r>
+        <w:t xml:space="preserve"> oraz modyfikujący rekordy w tabeli Products</w:t>
       </w:r>
     </w:p>
     <w:p>
@@ -1046,8 +1332,13 @@
           <w:tab w:val="left" w:pos="2548"/>
         </w:tabs>
       </w:pPr>
-      <w:r>
-        <w:t>Trigger na tabelę Sales zmieniający ceny w tabeli Products</w:t>
+      <w:proofErr w:type="spellStart"/>
+      <w:r>
+        <w:t>Trigger</w:t>
+      </w:r>
+      <w:proofErr w:type="spellEnd"/>
+      <w:r>
+        <w:t xml:space="preserve"> na tabelę Sales zmieniający ceny w tabeli Products</w:t>
       </w:r>
       <w:r>
         <w:t>.</w:t>
@@ -1064,8 +1355,13 @@
           <w:tab w:val="left" w:pos="2548"/>
         </w:tabs>
       </w:pPr>
-      <w:r>
-        <w:t>Trigger na tabele products, kiedy skończy si</w:t>
+      <w:proofErr w:type="spellStart"/>
+      <w:r>
+        <w:t>Trigger</w:t>
+      </w:r>
+      <w:proofErr w:type="spellEnd"/>
+      <w:r>
+        <w:t xml:space="preserve"> na tabele products, kiedy skończy si</w:t>
       </w:r>
       <w:r>
         <w:rPr>
@@ -1074,10 +1370,300 @@
         <w:t>ę</w:t>
       </w:r>
       <w:r>
-        <w:t xml:space="preserve"> data ważności usuwa produkt i dodaję do Balance nowe koszty.</w:t>
-      </w:r>
-      <w:bookmarkStart w:id="0" w:name="_GoBack"/>
-      <w:bookmarkEnd w:id="0"/>
+        <w:t xml:space="preserve"> data ważności usuwa produkt i dodaję do </w:t>
+      </w:r>
+      <w:proofErr w:type="spellStart"/>
+      <w:r>
+        <w:t>Balance</w:t>
+      </w:r>
+      <w:proofErr w:type="spellEnd"/>
+      <w:r>
+        <w:t xml:space="preserve"> nowe koszty.</w:t>
+      </w:r>
+    </w:p>
+    <w:p>
+      <w:pPr>
+        <w:tabs>
+          <w:tab w:val="left" w:pos="2548"/>
+        </w:tabs>
+      </w:pPr>
+    </w:p>
+    <w:p>
+      <w:pPr>
+        <w:tabs>
+          <w:tab w:val="left" w:pos="2548"/>
+        </w:tabs>
+      </w:pPr>
+      <w:r>
+        <w:t>Opis tabel:</w:t>
+      </w:r>
+    </w:p>
+    <w:p>
+      <w:pPr>
+        <w:pStyle w:val="Akapitzlist"/>
+        <w:numPr>
+          <w:ilvl w:val="0"/>
+          <w:numId w:val="9"/>
+        </w:numPr>
+        <w:tabs>
+          <w:tab w:val="left" w:pos="2548"/>
+        </w:tabs>
+      </w:pPr>
+      <w:r>
+        <w:t>Log – przechowuje zapis wszystkich dokonanych na bazie danych operacji, wraz z data użytkownikiem oraz zmienianymi wartościami</w:t>
+      </w:r>
+      <w:r>
+        <w:t>.</w:t>
+      </w:r>
+    </w:p>
+    <w:p>
+      <w:pPr>
+        <w:pStyle w:val="Akapitzlist"/>
+        <w:numPr>
+          <w:ilvl w:val="0"/>
+          <w:numId w:val="9"/>
+        </w:numPr>
+        <w:tabs>
+          <w:tab w:val="left" w:pos="2548"/>
+        </w:tabs>
+      </w:pPr>
+      <w:r>
+        <w:t>Products –</w:t>
+      </w:r>
+      <w:r>
+        <w:t xml:space="preserve"> t</w:t>
+      </w:r>
+      <w:r>
+        <w:t xml:space="preserve">abela przechowująca dostępne w sklepie produkty, wraz z ich ID, nazwą, podstawowa ceną oraz typem produktu (Food, Drink, </w:t>
+      </w:r>
+      <w:proofErr w:type="spellStart"/>
+      <w:r>
+        <w:t>Other</w:t>
+      </w:r>
+      <w:proofErr w:type="spellEnd"/>
+      <w:r>
+        <w:t>)</w:t>
+      </w:r>
+    </w:p>
+    <w:p>
+      <w:pPr>
+        <w:pStyle w:val="Akapitzlist"/>
+        <w:numPr>
+          <w:ilvl w:val="0"/>
+          <w:numId w:val="9"/>
+        </w:numPr>
+        <w:tabs>
+          <w:tab w:val="left" w:pos="2548"/>
+        </w:tabs>
+      </w:pPr>
+      <w:r>
+        <w:t>Sales – zawiera informację o promocjach dostępnych w sklepie, data trwania oraz nowymi cenami produktów</w:t>
+      </w:r>
+    </w:p>
+    <w:p>
+      <w:pPr>
+        <w:pStyle w:val="Akapitzlist"/>
+        <w:numPr>
+          <w:ilvl w:val="0"/>
+          <w:numId w:val="9"/>
+        </w:numPr>
+        <w:tabs>
+          <w:tab w:val="left" w:pos="2548"/>
+        </w:tabs>
+      </w:pPr>
+      <w:r>
+        <w:t xml:space="preserve">Storage – zawiera informację o stanie magazynu sklepu, w przypadku gdy stan magazynu na to nie pozwoli, nie będzie możliwe </w:t>
+      </w:r>
+      <w:r>
+        <w:t>zamówienie dostawy.</w:t>
+      </w:r>
+    </w:p>
+    <w:p>
+      <w:pPr>
+        <w:pStyle w:val="Akapitzlist"/>
+        <w:numPr>
+          <w:ilvl w:val="0"/>
+          <w:numId w:val="9"/>
+        </w:numPr>
+        <w:tabs>
+          <w:tab w:val="left" w:pos="2548"/>
+        </w:tabs>
+      </w:pPr>
+      <w:r>
+        <w:lastRenderedPageBreak/>
+        <w:t>Delivery  - tabela przechowująca informacje o dostawach, ich statusie, cenie oraz produktach.</w:t>
+      </w:r>
+    </w:p>
+    <w:p>
+      <w:pPr>
+        <w:pStyle w:val="Akapitzlist"/>
+        <w:numPr>
+          <w:ilvl w:val="0"/>
+          <w:numId w:val="9"/>
+        </w:numPr>
+        <w:tabs>
+          <w:tab w:val="left" w:pos="2548"/>
+        </w:tabs>
+      </w:pPr>
+      <w:proofErr w:type="spellStart"/>
+      <w:r>
+        <w:t>History</w:t>
+      </w:r>
+      <w:proofErr w:type="spellEnd"/>
+      <w:r>
+        <w:t xml:space="preserve"> – przechowuje historie transakcji klientów.</w:t>
+      </w:r>
+    </w:p>
+    <w:p>
+      <w:pPr>
+        <w:pStyle w:val="Akapitzlist"/>
+        <w:numPr>
+          <w:ilvl w:val="0"/>
+          <w:numId w:val="9"/>
+        </w:numPr>
+        <w:tabs>
+          <w:tab w:val="left" w:pos="2548"/>
+        </w:tabs>
+      </w:pPr>
+      <w:proofErr w:type="spellStart"/>
+      <w:r>
+        <w:t>Clients</w:t>
+      </w:r>
+      <w:proofErr w:type="spellEnd"/>
+      <w:r>
+        <w:t xml:space="preserve"> – tabela przechowująca informacje o wszystkich klientach sklepu.</w:t>
+      </w:r>
+    </w:p>
+    <w:p>
+      <w:pPr>
+        <w:pStyle w:val="Akapitzlist"/>
+        <w:numPr>
+          <w:ilvl w:val="0"/>
+          <w:numId w:val="9"/>
+        </w:numPr>
+        <w:tabs>
+          <w:tab w:val="left" w:pos="2548"/>
+        </w:tabs>
+      </w:pPr>
+      <w:proofErr w:type="spellStart"/>
+      <w:r>
+        <w:t>Workers</w:t>
+      </w:r>
+      <w:proofErr w:type="spellEnd"/>
+      <w:r>
+        <w:t xml:space="preserve"> – zawiera informacje o wszystkich pracownikach sklepu</w:t>
+      </w:r>
+    </w:p>
+    <w:p>
+      <w:pPr>
+        <w:pStyle w:val="Akapitzlist"/>
+        <w:numPr>
+          <w:ilvl w:val="0"/>
+          <w:numId w:val="9"/>
+        </w:numPr>
+        <w:tabs>
+          <w:tab w:val="left" w:pos="2548"/>
+        </w:tabs>
+      </w:pPr>
+      <w:proofErr w:type="spellStart"/>
+      <w:r>
+        <w:t>Transaction</w:t>
+      </w:r>
+      <w:proofErr w:type="spellEnd"/>
+      <w:r>
+        <w:t xml:space="preserve"> – tabela zawierające informacje o transakcjach wykonanych przez klientów.</w:t>
+      </w:r>
+    </w:p>
+    <w:p>
+      <w:pPr>
+        <w:pStyle w:val="Akapitzlist"/>
+        <w:numPr>
+          <w:ilvl w:val="0"/>
+          <w:numId w:val="9"/>
+        </w:numPr>
+        <w:tabs>
+          <w:tab w:val="left" w:pos="2548"/>
+        </w:tabs>
+      </w:pPr>
+      <w:proofErr w:type="spellStart"/>
+      <w:r>
+        <w:t>Balance</w:t>
+      </w:r>
+      <w:proofErr w:type="spellEnd"/>
+      <w:r>
+        <w:t xml:space="preserve"> – tabela przechowująca informacje o stanie finansów sklepu. Wszystkie opłaty oraz przychody są w niej uwzględniane i wpływają na główny bilans środków sklepu.</w:t>
+      </w:r>
+    </w:p>
+    <w:p/>
+    <w:p>
+      <w:pPr>
+        <w:pStyle w:val="Akapitzlist"/>
+        <w:tabs>
+          <w:tab w:val="left" w:pos="2548"/>
+        </w:tabs>
+        <w:ind w:left="1068"/>
+      </w:pPr>
+      <w:r>
+        <w:rPr>
+          <w:noProof/>
+          <w:sz w:val="144"/>
+        </w:rPr>
+        <w:drawing>
+          <wp:anchor distT="0" distB="0" distL="114300" distR="114300" simplePos="0" relativeHeight="251658240" behindDoc="0" locked="0" layoutInCell="1" allowOverlap="1" wp14:anchorId="42916D4E" wp14:editId="66BA9E98">
+            <wp:simplePos x="0" y="0"/>
+            <wp:positionH relativeFrom="margin">
+              <wp:align>right</wp:align>
+            </wp:positionH>
+            <wp:positionV relativeFrom="paragraph">
+              <wp:posOffset>-635</wp:posOffset>
+            </wp:positionV>
+            <wp:extent cx="5756910" cy="5987415"/>
+            <wp:effectExtent l="0" t="0" r="0" b="0"/>
+            <wp:wrapNone/>
+            <wp:docPr id="1" name="Obraz 1"/>
+            <wp:cNvGraphicFramePr>
+              <a:graphicFrameLocks xmlns:a="http://schemas.openxmlformats.org/drawingml/2006/main" noChangeAspect="1"/>
+            </wp:cNvGraphicFramePr>
+            <a:graphic xmlns:a="http://schemas.openxmlformats.org/drawingml/2006/main">
+              <a:graphicData uri="http://schemas.openxmlformats.org/drawingml/2006/picture">
+                <pic:pic xmlns:pic="http://schemas.openxmlformats.org/drawingml/2006/picture">
+                  <pic:nvPicPr>
+                    <pic:cNvPr id="1" name="DBDiagram.jpg"/>
+                    <pic:cNvPicPr/>
+                  </pic:nvPicPr>
+                  <pic:blipFill>
+                    <a:blip r:embed="rId5">
+                      <a:extLst>
+                        <a:ext uri="{28A0092B-C50C-407E-A947-70E740481C1C}">
+                          <a14:useLocalDpi xmlns:a14="http://schemas.microsoft.com/office/drawing/2010/main" val="0"/>
+                        </a:ext>
+                      </a:extLst>
+                    </a:blip>
+                    <a:stretch>
+                      <a:fillRect/>
+                    </a:stretch>
+                  </pic:blipFill>
+                  <pic:spPr>
+                    <a:xfrm>
+                      <a:off x="0" y="0"/>
+                      <a:ext cx="5756910" cy="5987415"/>
+                    </a:xfrm>
+                    <a:prstGeom prst="rect">
+                      <a:avLst/>
+                    </a:prstGeom>
+                  </pic:spPr>
+                </pic:pic>
+              </a:graphicData>
+            </a:graphic>
+            <wp14:sizeRelH relativeFrom="page">
+              <wp14:pctWidth>0</wp14:pctWidth>
+            </wp14:sizeRelH>
+            <wp14:sizeRelV relativeFrom="page">
+              <wp14:pctHeight>0</wp14:pctHeight>
+            </wp14:sizeRelV>
+          </wp:anchor>
+        </w:drawing>
+      </w:r>
     </w:p>
     <w:sectPr>
       <w:pgSz w:w="11900" w:h="16840"/>
@@ -1090,8 +1676,8 @@
 </file>
 
 <file path=word/numbering.xml><?xml version="1.0" encoding="utf-8"?>
-<w:numbering xmlns:wpc="http://schemas.microsoft.com/office/word/2010/wordprocessingCanvas" xmlns:mo="http://schemas.microsoft.com/office/mac/office/2008/main" xmlns:mc="http://schemas.openxmlformats.org/markup-compatibility/2006" xmlns:mv="urn:schemas-microsoft-com:mac:vml" xmlns:o="urn:schemas-microsoft-com:office:office" xmlns:r="http://schemas.openxmlformats.org/officeDocument/2006/relationships" xmlns:m="http://schemas.openxmlformats.org/officeDocument/2006/math" xmlns:v="urn:schemas-microsoft-com:vml" xmlns:wp14="http://schemas.microsoft.com/office/word/2010/wordprocessingDrawing" xmlns:wp="http://schemas.openxmlformats.org/drawingml/2006/wordprocessingDrawing" xmlns:w10="urn:schemas-microsoft-com:office:word" xmlns:w="http://schemas.openxmlformats.org/wordprocessingml/2006/main" xmlns:w14="http://schemas.microsoft.com/office/word/2010/wordml" xmlns:w15="http://schemas.microsoft.com/office/word/2012/wordml" xmlns:wpg="http://schemas.microsoft.com/office/word/2010/wordprocessingGroup" xmlns:wpi="http://schemas.microsoft.com/office/word/2010/wordprocessingInk" xmlns:wne="http://schemas.microsoft.com/office/word/2006/wordml" xmlns:wps="http://schemas.microsoft.com/office/word/2010/wordprocessingShape" mc:Ignorable="w14 w15 wp14">
-  <w:abstractNum w:abstractNumId="0">
+<w:numbering xmlns:wpc="http://schemas.microsoft.com/office/word/2010/wordprocessingCanvas" xmlns:cx="http://schemas.microsoft.com/office/drawing/2014/chartex" xmlns:cx1="http://schemas.microsoft.com/office/drawing/2015/9/8/chartex" xmlns:cx2="http://schemas.microsoft.com/office/drawing/2015/10/21/chartex" xmlns:cx3="http://schemas.microsoft.com/office/drawing/2016/5/9/chartex" xmlns:cx4="http://schemas.microsoft.com/office/drawing/2016/5/10/chartex" xmlns:cx5="http://schemas.microsoft.com/office/drawing/2016/5/11/chartex" xmlns:cx6="http://schemas.microsoft.com/office/drawing/2016/5/12/chartex" xmlns:cx7="http://schemas.microsoft.com/office/drawing/2016/5/13/chartex" xmlns:cx8="http://schemas.microsoft.com/office/drawing/2016/5/14/chartex" xmlns:mc="http://schemas.openxmlformats.org/markup-compatibility/2006" xmlns:aink="http://schemas.microsoft.com/office/drawing/2016/ink" xmlns:am3d="http://schemas.microsoft.com/office/drawing/2017/model3d" xmlns:o="urn:schemas-microsoft-com:office:office" xmlns:r="http://schemas.openxmlformats.org/officeDocument/2006/relationships" xmlns:m="http://schemas.openxmlformats.org/officeDocument/2006/math" xmlns:v="urn:schemas-microsoft-com:vml" xmlns:wp14="http://schemas.microsoft.com/office/word/2010/wordprocessingDrawing" xmlns:wp="http://schemas.openxmlformats.org/drawingml/2006/wordprocessingDrawing" xmlns:w10="urn:schemas-microsoft-com:office:word" xmlns:w="http://schemas.openxmlformats.org/wordprocessingml/2006/main" xmlns:w14="http://schemas.microsoft.com/office/word/2010/wordml" xmlns:w15="http://schemas.microsoft.com/office/word/2012/wordml" xmlns:w16cid="http://schemas.microsoft.com/office/word/2016/wordml/cid" xmlns:w16se="http://schemas.microsoft.com/office/word/2015/wordml/symex" xmlns:wpg="http://schemas.microsoft.com/office/word/2010/wordprocessingGroup" xmlns:wpi="http://schemas.microsoft.com/office/word/2010/wordprocessingInk" xmlns:wne="http://schemas.microsoft.com/office/word/2006/wordml" xmlns:wps="http://schemas.microsoft.com/office/word/2010/wordprocessingShape" mc:Ignorable="w14 w15 w16se w16cid wp14">
+  <w:abstractNum w:abstractNumId="0" w15:restartNumberingAfterBreak="0">
     <w:nsid w:val="060102F4"/>
     <w:multiLevelType w:val="multilevel"/>
     <w:tmpl w:val="0415001D"/>
@@ -1177,10 +1763,10 @@
       </w:pPr>
     </w:lvl>
   </w:abstractNum>
-  <w:abstractNum w:abstractNumId="1">
+  <w:abstractNum w:abstractNumId="1" w15:restartNumberingAfterBreak="0">
     <w:nsid w:val="135E1E54"/>
     <w:multiLevelType w:val="multilevel"/>
-    <w:tmpl w:val="96AA7D12"/>
+    <w:tmpl w:val="52CE3212"/>
     <w:lvl w:ilvl="0">
       <w:start w:val="1"/>
       <w:numFmt w:val="decimal"/>
@@ -1189,6 +1775,9 @@
       <w:pPr>
         <w:ind w:left="1068" w:hanging="360"/>
       </w:pPr>
+      <w:rPr>
+        <w:rFonts w:hint="default"/>
+      </w:rPr>
     </w:lvl>
     <w:lvl w:ilvl="1">
       <w:start w:val="1"/>
@@ -1198,6 +1787,9 @@
       <w:pPr>
         <w:ind w:left="1428" w:hanging="360"/>
       </w:pPr>
+      <w:rPr>
+        <w:rFonts w:hint="default"/>
+      </w:rPr>
     </w:lvl>
     <w:lvl w:ilvl="2">
       <w:start w:val="1"/>
@@ -1207,6 +1799,9 @@
       <w:pPr>
         <w:ind w:left="1788" w:hanging="360"/>
       </w:pPr>
+      <w:rPr>
+        <w:rFonts w:hint="default"/>
+      </w:rPr>
     </w:lvl>
     <w:lvl w:ilvl="3">
       <w:start w:val="1"/>
@@ -1216,6 +1811,9 @@
       <w:pPr>
         <w:ind w:left="2148" w:hanging="360"/>
       </w:pPr>
+      <w:rPr>
+        <w:rFonts w:hint="default"/>
+      </w:rPr>
     </w:lvl>
     <w:lvl w:ilvl="4">
       <w:start w:val="1"/>
@@ -1225,6 +1823,9 @@
       <w:pPr>
         <w:ind w:left="2508" w:hanging="360"/>
       </w:pPr>
+      <w:rPr>
+        <w:rFonts w:hint="default"/>
+      </w:rPr>
     </w:lvl>
     <w:lvl w:ilvl="5">
       <w:start w:val="1"/>
@@ -1234,6 +1835,9 @@
       <w:pPr>
         <w:ind w:left="2868" w:hanging="360"/>
       </w:pPr>
+      <w:rPr>
+        <w:rFonts w:hint="default"/>
+      </w:rPr>
     </w:lvl>
     <w:lvl w:ilvl="6">
       <w:start w:val="1"/>
@@ -1243,6 +1847,9 @@
       <w:pPr>
         <w:ind w:left="3228" w:hanging="360"/>
       </w:pPr>
+      <w:rPr>
+        <w:rFonts w:hint="default"/>
+      </w:rPr>
     </w:lvl>
     <w:lvl w:ilvl="7">
       <w:start w:val="1"/>
@@ -1252,6 +1859,9 @@
       <w:pPr>
         <w:ind w:left="3588" w:hanging="360"/>
       </w:pPr>
+      <w:rPr>
+        <w:rFonts w:hint="default"/>
+      </w:rPr>
     </w:lvl>
     <w:lvl w:ilvl="8">
       <w:start w:val="1"/>
@@ -1261,9 +1871,125 @@
       <w:pPr>
         <w:ind w:left="3948" w:hanging="360"/>
       </w:pPr>
+      <w:rPr>
+        <w:rFonts w:hint="default"/>
+      </w:rPr>
     </w:lvl>
   </w:abstractNum>
-  <w:abstractNum w:abstractNumId="2">
+  <w:abstractNum w:abstractNumId="2" w15:restartNumberingAfterBreak="0">
+    <w:nsid w:val="188A126E"/>
+    <w:multiLevelType w:val="hybridMultilevel"/>
+    <w:tmpl w:val="0EDC5BEA"/>
+    <w:lvl w:ilvl="0" w:tplc="BE08DC5A">
+      <w:start w:val="1"/>
+      <w:numFmt w:val="bullet"/>
+      <w:lvlText w:val=""/>
+      <w:lvlJc w:val="left"/>
+      <w:pPr>
+        <w:ind w:left="720" w:hanging="360"/>
+      </w:pPr>
+      <w:rPr>
+        <w:rFonts w:ascii="Wingdings" w:eastAsiaTheme="minorHAnsi" w:hAnsi="Wingdings" w:cstheme="minorBidi" w:hint="default"/>
+      </w:rPr>
+    </w:lvl>
+    <w:lvl w:ilvl="1" w:tplc="04150003" w:tentative="1">
+      <w:start w:val="1"/>
+      <w:numFmt w:val="bullet"/>
+      <w:lvlText w:val="o"/>
+      <w:lvlJc w:val="left"/>
+      <w:pPr>
+        <w:ind w:left="1440" w:hanging="360"/>
+      </w:pPr>
+      <w:rPr>
+        <w:rFonts w:ascii="Courier New" w:hAnsi="Courier New" w:cs="Courier New" w:hint="default"/>
+      </w:rPr>
+    </w:lvl>
+    <w:lvl w:ilvl="2" w:tplc="04150005" w:tentative="1">
+      <w:start w:val="1"/>
+      <w:numFmt w:val="bullet"/>
+      <w:lvlText w:val=""/>
+      <w:lvlJc w:val="left"/>
+      <w:pPr>
+        <w:ind w:left="2160" w:hanging="360"/>
+      </w:pPr>
+      <w:rPr>
+        <w:rFonts w:ascii="Wingdings" w:hAnsi="Wingdings" w:hint="default"/>
+      </w:rPr>
+    </w:lvl>
+    <w:lvl w:ilvl="3" w:tplc="04150001" w:tentative="1">
+      <w:start w:val="1"/>
+      <w:numFmt w:val="bullet"/>
+      <w:lvlText w:val=""/>
+      <w:lvlJc w:val="left"/>
+      <w:pPr>
+        <w:ind w:left="2880" w:hanging="360"/>
+      </w:pPr>
+      <w:rPr>
+        <w:rFonts w:ascii="Symbol" w:hAnsi="Symbol" w:hint="default"/>
+      </w:rPr>
+    </w:lvl>
+    <w:lvl w:ilvl="4" w:tplc="04150003" w:tentative="1">
+      <w:start w:val="1"/>
+      <w:numFmt w:val="bullet"/>
+      <w:lvlText w:val="o"/>
+      <w:lvlJc w:val="left"/>
+      <w:pPr>
+        <w:ind w:left="3600" w:hanging="360"/>
+      </w:pPr>
+      <w:rPr>
+        <w:rFonts w:ascii="Courier New" w:hAnsi="Courier New" w:cs="Courier New" w:hint="default"/>
+      </w:rPr>
+    </w:lvl>
+    <w:lvl w:ilvl="5" w:tplc="04150005" w:tentative="1">
+      <w:start w:val="1"/>
+      <w:numFmt w:val="bullet"/>
+      <w:lvlText w:val=""/>
+      <w:lvlJc w:val="left"/>
+      <w:pPr>
+        <w:ind w:left="4320" w:hanging="360"/>
+      </w:pPr>
+      <w:rPr>
+        <w:rFonts w:ascii="Wingdings" w:hAnsi="Wingdings" w:hint="default"/>
+      </w:rPr>
+    </w:lvl>
+    <w:lvl w:ilvl="6" w:tplc="04150001" w:tentative="1">
+      <w:start w:val="1"/>
+      <w:numFmt w:val="bullet"/>
+      <w:lvlText w:val=""/>
+      <w:lvlJc w:val="left"/>
+      <w:pPr>
+        <w:ind w:left="5040" w:hanging="360"/>
+      </w:pPr>
+      <w:rPr>
+        <w:rFonts w:ascii="Symbol" w:hAnsi="Symbol" w:hint="default"/>
+      </w:rPr>
+    </w:lvl>
+    <w:lvl w:ilvl="7" w:tplc="04150003" w:tentative="1">
+      <w:start w:val="1"/>
+      <w:numFmt w:val="bullet"/>
+      <w:lvlText w:val="o"/>
+      <w:lvlJc w:val="left"/>
+      <w:pPr>
+        <w:ind w:left="5760" w:hanging="360"/>
+      </w:pPr>
+      <w:rPr>
+        <w:rFonts w:ascii="Courier New" w:hAnsi="Courier New" w:cs="Courier New" w:hint="default"/>
+      </w:rPr>
+    </w:lvl>
+    <w:lvl w:ilvl="8" w:tplc="04150005" w:tentative="1">
+      <w:start w:val="1"/>
+      <w:numFmt w:val="bullet"/>
+      <w:lvlText w:val=""/>
+      <w:lvlJc w:val="left"/>
+      <w:pPr>
+        <w:ind w:left="6480" w:hanging="360"/>
+      </w:pPr>
+      <w:rPr>
+        <w:rFonts w:ascii="Wingdings" w:hAnsi="Wingdings" w:hint="default"/>
+      </w:rPr>
+    </w:lvl>
+  </w:abstractNum>
+  <w:abstractNum w:abstractNumId="3" w15:restartNumberingAfterBreak="0">
     <w:nsid w:val="43054738"/>
     <w:multiLevelType w:val="multilevel"/>
     <w:tmpl w:val="96AA7D12"/>
@@ -1349,7 +2075,7 @@
       </w:pPr>
     </w:lvl>
   </w:abstractNum>
-  <w:abstractNum w:abstractNumId="3">
+  <w:abstractNum w:abstractNumId="4" w15:restartNumberingAfterBreak="0">
     <w:nsid w:val="442D445E"/>
     <w:multiLevelType w:val="multilevel"/>
     <w:tmpl w:val="96AA7D12"/>
@@ -1435,7 +2161,7 @@
       </w:pPr>
     </w:lvl>
   </w:abstractNum>
-  <w:abstractNum w:abstractNumId="4">
+  <w:abstractNum w:abstractNumId="5" w15:restartNumberingAfterBreak="0">
     <w:nsid w:val="46EB5EF8"/>
     <w:multiLevelType w:val="hybridMultilevel"/>
     <w:tmpl w:val="965490F2"/>
@@ -1524,7 +2250,7 @@
       </w:pPr>
     </w:lvl>
   </w:abstractNum>
-  <w:abstractNum w:abstractNumId="5">
+  <w:abstractNum w:abstractNumId="6" w15:restartNumberingAfterBreak="0">
     <w:nsid w:val="4C2E330F"/>
     <w:multiLevelType w:val="multilevel"/>
     <w:tmpl w:val="0415001D"/>
@@ -1610,7 +2336,7 @@
       </w:pPr>
     </w:lvl>
   </w:abstractNum>
-  <w:abstractNum w:abstractNumId="6">
+  <w:abstractNum w:abstractNumId="7" w15:restartNumberingAfterBreak="0">
     <w:nsid w:val="7D713B3F"/>
     <w:multiLevelType w:val="multilevel"/>
     <w:tmpl w:val="96AA7D12"/>
@@ -1697,31 +2423,163 @@
     </w:lvl>
   </w:abstractNum>
   <w:num w:numId="1">
-    <w:abstractNumId w:val="4"/>
+    <w:abstractNumId w:val="5"/>
   </w:num>
   <w:num w:numId="2">
-    <w:abstractNumId w:val="5"/>
+    <w:abstractNumId w:val="6"/>
   </w:num>
   <w:num w:numId="3">
     <w:abstractNumId w:val="0"/>
   </w:num>
   <w:num w:numId="4">
+    <w:abstractNumId w:val="4"/>
+  </w:num>
+  <w:num w:numId="5">
     <w:abstractNumId w:val="3"/>
   </w:num>
-  <w:num w:numId="5">
-    <w:abstractNumId w:val="2"/>
-  </w:num>
   <w:num w:numId="6">
-    <w:abstractNumId w:val="6"/>
+    <w:abstractNumId w:val="7"/>
   </w:num>
   <w:num w:numId="7">
     <w:abstractNumId w:val="1"/>
+  </w:num>
+  <w:num w:numId="8">
+    <w:abstractNumId w:val="1"/>
+    <w:lvlOverride w:ilvl="0">
+      <w:lvl w:ilvl="0">
+        <w:start w:val="1"/>
+        <w:numFmt w:val="decimal"/>
+        <w:lvlText w:val="%1."/>
+        <w:lvlJc w:val="left"/>
+        <w:pPr>
+          <w:ind w:left="1066" w:hanging="357"/>
+        </w:pPr>
+        <w:rPr>
+          <w:rFonts w:hint="default"/>
+        </w:rPr>
+      </w:lvl>
+    </w:lvlOverride>
+    <w:lvlOverride w:ilvl="1">
+      <w:lvl w:ilvl="1">
+        <w:start w:val="1"/>
+        <w:numFmt w:val="lowerLetter"/>
+        <w:lvlText w:val="%2)"/>
+        <w:lvlJc w:val="left"/>
+        <w:pPr>
+          <w:ind w:left="1423" w:hanging="357"/>
+        </w:pPr>
+        <w:rPr>
+          <w:rFonts w:hint="default"/>
+        </w:rPr>
+      </w:lvl>
+    </w:lvlOverride>
+    <w:lvlOverride w:ilvl="2">
+      <w:lvl w:ilvl="2">
+        <w:start w:val="1"/>
+        <w:numFmt w:val="lowerRoman"/>
+        <w:lvlText w:val="%3)"/>
+        <w:lvlJc w:val="left"/>
+        <w:pPr>
+          <w:ind w:left="1780" w:hanging="357"/>
+        </w:pPr>
+        <w:rPr>
+          <w:rFonts w:hint="default"/>
+        </w:rPr>
+      </w:lvl>
+    </w:lvlOverride>
+    <w:lvlOverride w:ilvl="3">
+      <w:lvl w:ilvl="3">
+        <w:start w:val="1"/>
+        <w:numFmt w:val="decimal"/>
+        <w:lvlText w:val="(%4)"/>
+        <w:lvlJc w:val="left"/>
+        <w:pPr>
+          <w:ind w:left="2137" w:hanging="357"/>
+        </w:pPr>
+        <w:rPr>
+          <w:rFonts w:hint="default"/>
+        </w:rPr>
+      </w:lvl>
+    </w:lvlOverride>
+    <w:lvlOverride w:ilvl="4">
+      <w:lvl w:ilvl="4">
+        <w:start w:val="1"/>
+        <w:numFmt w:val="lowerLetter"/>
+        <w:lvlText w:val="(%5)"/>
+        <w:lvlJc w:val="left"/>
+        <w:pPr>
+          <w:ind w:left="2494" w:hanging="357"/>
+        </w:pPr>
+        <w:rPr>
+          <w:rFonts w:hint="default"/>
+        </w:rPr>
+      </w:lvl>
+    </w:lvlOverride>
+    <w:lvlOverride w:ilvl="5">
+      <w:lvl w:ilvl="5">
+        <w:start w:val="1"/>
+        <w:numFmt w:val="lowerRoman"/>
+        <w:lvlText w:val="(%6)"/>
+        <w:lvlJc w:val="left"/>
+        <w:pPr>
+          <w:ind w:left="2851" w:hanging="357"/>
+        </w:pPr>
+        <w:rPr>
+          <w:rFonts w:hint="default"/>
+        </w:rPr>
+      </w:lvl>
+    </w:lvlOverride>
+    <w:lvlOverride w:ilvl="6">
+      <w:lvl w:ilvl="6">
+        <w:start w:val="1"/>
+        <w:numFmt w:val="decimal"/>
+        <w:lvlText w:val="%7."/>
+        <w:lvlJc w:val="left"/>
+        <w:pPr>
+          <w:ind w:left="3208" w:hanging="357"/>
+        </w:pPr>
+        <w:rPr>
+          <w:rFonts w:hint="default"/>
+        </w:rPr>
+      </w:lvl>
+    </w:lvlOverride>
+    <w:lvlOverride w:ilvl="7">
+      <w:lvl w:ilvl="7">
+        <w:start w:val="1"/>
+        <w:numFmt w:val="lowerLetter"/>
+        <w:lvlText w:val="%8."/>
+        <w:lvlJc w:val="left"/>
+        <w:pPr>
+          <w:ind w:left="3565" w:hanging="357"/>
+        </w:pPr>
+        <w:rPr>
+          <w:rFonts w:hint="default"/>
+        </w:rPr>
+      </w:lvl>
+    </w:lvlOverride>
+    <w:lvlOverride w:ilvl="8">
+      <w:lvl w:ilvl="8">
+        <w:start w:val="1"/>
+        <w:numFmt w:val="lowerRoman"/>
+        <w:lvlText w:val="%9."/>
+        <w:lvlJc w:val="left"/>
+        <w:pPr>
+          <w:ind w:left="3922" w:hanging="357"/>
+        </w:pPr>
+        <w:rPr>
+          <w:rFonts w:hint="default"/>
+        </w:rPr>
+      </w:lvl>
+    </w:lvlOverride>
+  </w:num>
+  <w:num w:numId="9">
+    <w:abstractNumId w:val="2"/>
   </w:num>
 </w:numbering>
 </file>
 
 <file path=word/styles.xml><?xml version="1.0" encoding="utf-8"?>
-<w:styles xmlns:mc="http://schemas.openxmlformats.org/markup-compatibility/2006" xmlns:r="http://schemas.openxmlformats.org/officeDocument/2006/relationships" xmlns:w="http://schemas.openxmlformats.org/wordprocessingml/2006/main" xmlns:w14="http://schemas.microsoft.com/office/word/2010/wordml" xmlns:w15="http://schemas.microsoft.com/office/word/2012/wordml" mc:Ignorable="w14 w15">
+<w:styles xmlns:mc="http://schemas.openxmlformats.org/markup-compatibility/2006" xmlns:r="http://schemas.openxmlformats.org/officeDocument/2006/relationships" xmlns:w="http://schemas.openxmlformats.org/wordprocessingml/2006/main" xmlns:w14="http://schemas.microsoft.com/office/word/2010/wordml" xmlns:w15="http://schemas.microsoft.com/office/word/2012/wordml" xmlns:w16cid="http://schemas.microsoft.com/office/word/2016/wordml/cid" xmlns:w16se="http://schemas.microsoft.com/office/word/2015/wordml/symex" mc:Ignorable="w14 w15 w16se w16cid">
   <w:docDefaults>
     <w:rPrDefault>
       <w:rPr>
@@ -1733,7 +2591,7 @@
     </w:rPrDefault>
     <w:pPrDefault/>
   </w:docDefaults>
-  <w:latentStyles w:defLockedState="0" w:defUIPriority="99" w:defSemiHidden="0" w:defUnhideWhenUsed="0" w:defQFormat="0" w:count="382">
+  <w:latentStyles w:defLockedState="0" w:defUIPriority="99" w:defSemiHidden="0" w:defUnhideWhenUsed="0" w:defQFormat="0" w:count="375">
     <w:lsdException w:name="Normal" w:uiPriority="0" w:qFormat="1"/>
     <w:lsdException w:name="heading 1" w:uiPriority="9" w:qFormat="1"/>
     <w:lsdException w:name="heading 2" w:semiHidden="1" w:uiPriority="9" w:unhideWhenUsed="1" w:qFormat="1"/>
@@ -1890,15 +2748,6 @@
     <w:lsdException w:name="Balloon Text" w:semiHidden="1" w:unhideWhenUsed="1"/>
     <w:lsdException w:name="Table Grid" w:uiPriority="39"/>
     <w:lsdException w:name="Table Theme" w:semiHidden="1" w:unhideWhenUsed="1"/>
-    <w:lsdException w:name="Note Level 1" w:semiHidden="1" w:unhideWhenUsed="1"/>
-    <w:lsdException w:name="Note Level 2" w:semiHidden="1" w:unhideWhenUsed="1"/>
-    <w:lsdException w:name="Note Level 3" w:semiHidden="1" w:unhideWhenUsed="1"/>
-    <w:lsdException w:name="Note Level 4" w:semiHidden="1" w:unhideWhenUsed="1"/>
-    <w:lsdException w:name="Note Level 5" w:semiHidden="1" w:unhideWhenUsed="1"/>
-    <w:lsdException w:name="Note Level 6" w:semiHidden="1" w:unhideWhenUsed="1"/>
-    <w:lsdException w:name="Note Level 7" w:semiHidden="1" w:unhideWhenUsed="1"/>
-    <w:lsdException w:name="Note Level 8" w:semiHidden="1" w:unhideWhenUsed="1"/>
-    <w:lsdException w:name="Note Level 9" w:semiHidden="1" w:unhideWhenUsed="1"/>
     <w:lsdException w:name="Placeholder Text" w:semiHidden="1"/>
     <w:lsdException w:name="No Spacing" w:uiPriority="1" w:qFormat="1"/>
     <w:lsdException w:name="Light Shading" w:uiPriority="60"/>

</xml_diff>